<commit_message>
Code Page Dang Ky - Done
</commit_message>
<xml_diff>
--- a/Chuan bi noi dung va hinh anh/Phan-noi-dung-trang-dang-ky.docx
+++ b/Chuan bi noi dung va hinh anh/Phan-noi-dung-trang-dang-ky.docx
@@ -271,6 +271,1218 @@
           <w:szCs w:val="26"/>
         </w:rPr>
       </w:pPr>
+    </w:p>
+    <w:p>
+      <w:pPr>
+        <w:jc w:val="both"/>
+        <w:rPr>
+          <w:rFonts w:ascii="Times New Roman" w:hAnsi="Times New Roman" w:cs="Times New Roman"/>
+          <w:sz w:val="26"/>
+          <w:szCs w:val="26"/>
+          <w:lang w:val="en-US"/>
+        </w:rPr>
+      </w:pPr>
+      <w:r>
+        <w:rPr>
+          <w:rFonts w:ascii="Times New Roman" w:hAnsi="Times New Roman" w:cs="Times New Roman"/>
+          <w:sz w:val="26"/>
+          <w:szCs w:val="26"/>
+          <w:lang w:val="en-US"/>
+        </w:rPr>
+        <w:t>NGÀNH TRÚNG TUYỂN + CHUYÊN NGÀNH</w:t>
+      </w:r>
+    </w:p>
+    <w:p>
+      <w:pPr>
+        <w:jc w:val="both"/>
+        <w:rPr>
+          <w:rFonts w:ascii="Times New Roman" w:hAnsi="Times New Roman" w:cs="Times New Roman"/>
+          <w:sz w:val="26"/>
+          <w:szCs w:val="26"/>
+          <w:lang w:val="en-US"/>
+        </w:rPr>
+      </w:pPr>
+      <w:r>
+        <w:rPr>
+          <w:rFonts w:ascii="Times New Roman" w:hAnsi="Times New Roman" w:cs="Times New Roman"/>
+          <w:sz w:val="26"/>
+          <w:szCs w:val="26"/>
+          <w:lang w:val="en-US"/>
+        </w:rPr>
+        <w:t>Kinh doanh quốc tế</w:t>
+      </w:r>
+    </w:p>
+    <w:p>
+      <w:pPr>
+        <w:pStyle w:val="ListParagraph"/>
+        <w:numPr>
+          <w:ilvl w:val="0"/>
+          <w:numId w:val="3"/>
+        </w:numPr>
+        <w:jc w:val="both"/>
+        <w:rPr>
+          <w:rFonts w:ascii="Times New Roman" w:hAnsi="Times New Roman" w:cs="Times New Roman"/>
+          <w:sz w:val="26"/>
+          <w:szCs w:val="26"/>
+          <w:lang w:val="en-US"/>
+        </w:rPr>
+      </w:pPr>
+      <w:r>
+        <w:rPr>
+          <w:rFonts w:ascii="Times New Roman" w:hAnsi="Times New Roman" w:cs="Times New Roman"/>
+          <w:sz w:val="26"/>
+          <w:szCs w:val="26"/>
+          <w:lang w:val="en-US"/>
+        </w:rPr>
+        <w:t>Ngoại thương (K01)</w:t>
+      </w:r>
+    </w:p>
+    <w:p>
+      <w:pPr>
+        <w:jc w:val="both"/>
+        <w:rPr>
+          <w:rFonts w:ascii="Times New Roman" w:hAnsi="Times New Roman" w:cs="Times New Roman"/>
+          <w:sz w:val="26"/>
+          <w:szCs w:val="26"/>
+          <w:lang w:val="en-US"/>
+        </w:rPr>
+      </w:pPr>
+      <w:r>
+        <w:rPr>
+          <w:rFonts w:ascii="Times New Roman" w:hAnsi="Times New Roman" w:cs="Times New Roman"/>
+          <w:sz w:val="26"/>
+          <w:szCs w:val="26"/>
+          <w:lang w:val="en-US"/>
+        </w:rPr>
+        <w:t>Quản trị kinh doanh</w:t>
+      </w:r>
+    </w:p>
+    <w:p>
+      <w:pPr>
+        <w:pStyle w:val="ListParagraph"/>
+        <w:numPr>
+          <w:ilvl w:val="0"/>
+          <w:numId w:val="4"/>
+        </w:numPr>
+        <w:jc w:val="both"/>
+        <w:rPr>
+          <w:rFonts w:ascii="Times New Roman" w:hAnsi="Times New Roman" w:cs="Times New Roman"/>
+          <w:sz w:val="26"/>
+          <w:szCs w:val="26"/>
+          <w:lang w:val="en-US"/>
+        </w:rPr>
+      </w:pPr>
+      <w:r>
+        <w:rPr>
+          <w:rFonts w:ascii="Times New Roman" w:hAnsi="Times New Roman" w:cs="Times New Roman"/>
+          <w:sz w:val="26"/>
+          <w:szCs w:val="26"/>
+          <w:lang w:val="en-US"/>
+        </w:rPr>
+        <w:t>Quản trị kinh doanh tổng quát (K02)</w:t>
+      </w:r>
+    </w:p>
+    <w:p>
+      <w:pPr>
+        <w:pStyle w:val="ListParagraph"/>
+        <w:numPr>
+          <w:ilvl w:val="0"/>
+          <w:numId w:val="4"/>
+        </w:numPr>
+        <w:jc w:val="both"/>
+        <w:rPr>
+          <w:rFonts w:ascii="Times New Roman" w:hAnsi="Times New Roman" w:cs="Times New Roman"/>
+          <w:sz w:val="26"/>
+          <w:szCs w:val="26"/>
+          <w:lang w:val="en-US"/>
+        </w:rPr>
+      </w:pPr>
+      <w:r>
+        <w:rPr>
+          <w:rFonts w:ascii="Times New Roman" w:hAnsi="Times New Roman" w:cs="Times New Roman"/>
+          <w:sz w:val="26"/>
+          <w:szCs w:val="26"/>
+          <w:lang w:val="en-US"/>
+        </w:rPr>
+        <w:t>Quản trị tài chính (K16)</w:t>
+      </w:r>
+    </w:p>
+    <w:p>
+      <w:pPr>
+        <w:pStyle w:val="ListParagraph"/>
+        <w:numPr>
+          <w:ilvl w:val="0"/>
+          <w:numId w:val="4"/>
+        </w:numPr>
+        <w:jc w:val="both"/>
+        <w:rPr>
+          <w:rFonts w:ascii="Times New Roman" w:hAnsi="Times New Roman" w:cs="Times New Roman"/>
+          <w:sz w:val="26"/>
+          <w:szCs w:val="26"/>
+          <w:lang w:val="en-US"/>
+        </w:rPr>
+      </w:pPr>
+      <w:r>
+        <w:rPr>
+          <w:rFonts w:ascii="Times New Roman" w:hAnsi="Times New Roman" w:cs="Times New Roman"/>
+          <w:sz w:val="26"/>
+          <w:szCs w:val="26"/>
+          <w:lang w:val="en-US"/>
+        </w:rPr>
+        <w:t>Quản trị chuỗi cung ứng và Logistics (K25)</w:t>
+      </w:r>
+    </w:p>
+    <w:p>
+      <w:pPr>
+        <w:pStyle w:val="ListParagraph"/>
+        <w:numPr>
+          <w:ilvl w:val="0"/>
+          <w:numId w:val="4"/>
+        </w:numPr>
+        <w:jc w:val="both"/>
+        <w:rPr>
+          <w:rFonts w:ascii="Times New Roman" w:hAnsi="Times New Roman" w:cs="Times New Roman"/>
+          <w:sz w:val="26"/>
+          <w:szCs w:val="26"/>
+          <w:lang w:val="en-US"/>
+        </w:rPr>
+      </w:pPr>
+      <w:r>
+        <w:rPr>
+          <w:rFonts w:ascii="Times New Roman" w:hAnsi="Times New Roman" w:cs="Times New Roman"/>
+          <w:sz w:val="26"/>
+          <w:szCs w:val="26"/>
+          <w:lang w:val="en-US"/>
+        </w:rPr>
+        <w:t>Kinh doanh số (K30)</w:t>
+      </w:r>
+    </w:p>
+    <w:p>
+      <w:pPr>
+        <w:jc w:val="both"/>
+        <w:rPr>
+          <w:rFonts w:ascii="Times New Roman" w:hAnsi="Times New Roman" w:cs="Times New Roman"/>
+          <w:sz w:val="26"/>
+          <w:szCs w:val="26"/>
+          <w:lang w:val="en-US"/>
+        </w:rPr>
+      </w:pPr>
+      <w:r>
+        <w:rPr>
+          <w:rFonts w:ascii="Times New Roman" w:hAnsi="Times New Roman" w:cs="Times New Roman"/>
+          <w:sz w:val="26"/>
+          <w:szCs w:val="26"/>
+          <w:lang w:val="en-US"/>
+        </w:rPr>
+        <w:t>Quản trị dịch vụ du lịch và lữ hành</w:t>
+      </w:r>
+    </w:p>
+    <w:p>
+      <w:pPr>
+        <w:pStyle w:val="ListParagraph"/>
+        <w:numPr>
+          <w:ilvl w:val="0"/>
+          <w:numId w:val="4"/>
+        </w:numPr>
+        <w:jc w:val="both"/>
+        <w:rPr>
+          <w:rFonts w:ascii="Times New Roman" w:hAnsi="Times New Roman" w:cs="Times New Roman"/>
+          <w:sz w:val="26"/>
+          <w:szCs w:val="26"/>
+          <w:lang w:val="en-US"/>
+        </w:rPr>
+      </w:pPr>
+      <w:r>
+        <w:rPr>
+          <w:rFonts w:ascii="Times New Roman" w:hAnsi="Times New Roman" w:cs="Times New Roman"/>
+          <w:sz w:val="26"/>
+          <w:szCs w:val="26"/>
+          <w:lang w:val="en-US"/>
+        </w:rPr>
+        <w:t>Quản trị kinh doanh du lịch (K03)</w:t>
+      </w:r>
+    </w:p>
+    <w:p>
+      <w:pPr>
+        <w:pStyle w:val="ListParagraph"/>
+        <w:numPr>
+          <w:ilvl w:val="0"/>
+          <w:numId w:val="4"/>
+        </w:numPr>
+        <w:jc w:val="both"/>
+        <w:rPr>
+          <w:rFonts w:ascii="Times New Roman" w:hAnsi="Times New Roman" w:cs="Times New Roman"/>
+          <w:sz w:val="26"/>
+          <w:szCs w:val="26"/>
+          <w:lang w:val="en-US"/>
+        </w:rPr>
+      </w:pPr>
+      <w:r>
+        <w:rPr>
+          <w:rFonts w:ascii="Times New Roman" w:hAnsi="Times New Roman" w:cs="Times New Roman"/>
+          <w:sz w:val="26"/>
+          <w:szCs w:val="26"/>
+          <w:lang w:val="en-US"/>
+        </w:rPr>
+        <w:t>Quản trị sự kiện (K26)</w:t>
+      </w:r>
+    </w:p>
+    <w:p>
+      <w:pPr>
+        <w:jc w:val="both"/>
+        <w:rPr>
+          <w:rFonts w:ascii="Times New Roman" w:hAnsi="Times New Roman" w:cs="Times New Roman"/>
+          <w:sz w:val="26"/>
+          <w:szCs w:val="26"/>
+          <w:lang w:val="en-US"/>
+        </w:rPr>
+      </w:pPr>
+      <w:r>
+        <w:rPr>
+          <w:rFonts w:ascii="Times New Roman" w:hAnsi="Times New Roman" w:cs="Times New Roman"/>
+          <w:sz w:val="26"/>
+          <w:szCs w:val="26"/>
+          <w:lang w:val="en-US"/>
+        </w:rPr>
+        <w:t>Kinh tế</w:t>
+      </w:r>
+    </w:p>
+    <w:p>
+      <w:pPr>
+        <w:pStyle w:val="ListParagraph"/>
+        <w:numPr>
+          <w:ilvl w:val="0"/>
+          <w:numId w:val="3"/>
+        </w:numPr>
+        <w:jc w:val="both"/>
+        <w:rPr>
+          <w:rFonts w:ascii="Times New Roman" w:hAnsi="Times New Roman" w:cs="Times New Roman"/>
+          <w:sz w:val="26"/>
+          <w:szCs w:val="26"/>
+          <w:lang w:val="en-US"/>
+        </w:rPr>
+      </w:pPr>
+      <w:r>
+        <w:rPr>
+          <w:rFonts w:ascii="Times New Roman" w:hAnsi="Times New Roman" w:cs="Times New Roman"/>
+          <w:sz w:val="26"/>
+          <w:szCs w:val="26"/>
+          <w:lang w:val="en-US"/>
+        </w:rPr>
+        <w:t>Kinh tế phát triển</w:t>
+      </w:r>
+      <w:r>
+        <w:rPr>
+          <w:rFonts w:ascii="Times New Roman" w:hAnsi="Times New Roman" w:cs="Times New Roman"/>
+          <w:sz w:val="26"/>
+          <w:szCs w:val="26"/>
+          <w:lang w:val="en-US"/>
+        </w:rPr>
+        <w:t xml:space="preserve"> (K04)</w:t>
+      </w:r>
+    </w:p>
+    <w:p>
+      <w:pPr>
+        <w:pStyle w:val="ListParagraph"/>
+        <w:numPr>
+          <w:ilvl w:val="0"/>
+          <w:numId w:val="3"/>
+        </w:numPr>
+        <w:jc w:val="both"/>
+        <w:rPr>
+          <w:rFonts w:ascii="Times New Roman" w:hAnsi="Times New Roman" w:cs="Times New Roman"/>
+          <w:sz w:val="26"/>
+          <w:szCs w:val="26"/>
+          <w:lang w:val="en-US"/>
+        </w:rPr>
+      </w:pPr>
+      <w:r>
+        <w:rPr>
+          <w:rFonts w:ascii="Times New Roman" w:hAnsi="Times New Roman" w:cs="Times New Roman"/>
+          <w:sz w:val="26"/>
+          <w:szCs w:val="26"/>
+          <w:lang w:val="en-US"/>
+        </w:rPr>
+        <w:t>Kinh tế và quản lý công (K11)</w:t>
+      </w:r>
+    </w:p>
+    <w:p>
+      <w:pPr>
+        <w:pStyle w:val="ListParagraph"/>
+        <w:numPr>
+          <w:ilvl w:val="0"/>
+          <w:numId w:val="3"/>
+        </w:numPr>
+        <w:jc w:val="both"/>
+        <w:rPr>
+          <w:rFonts w:ascii="Times New Roman" w:hAnsi="Times New Roman" w:cs="Times New Roman"/>
+          <w:sz w:val="26"/>
+          <w:szCs w:val="26"/>
+          <w:lang w:val="en-US"/>
+        </w:rPr>
+      </w:pPr>
+      <w:r>
+        <w:rPr>
+          <w:rFonts w:ascii="Times New Roman" w:hAnsi="Times New Roman" w:cs="Times New Roman"/>
+          <w:sz w:val="26"/>
+          <w:szCs w:val="26"/>
+          <w:lang w:val="en-US"/>
+        </w:rPr>
+        <w:t>Kinh tế đầu tư (K20)</w:t>
+      </w:r>
+    </w:p>
+    <w:p>
+      <w:pPr>
+        <w:pStyle w:val="ListParagraph"/>
+        <w:numPr>
+          <w:ilvl w:val="0"/>
+          <w:numId w:val="3"/>
+        </w:numPr>
+        <w:jc w:val="both"/>
+        <w:rPr>
+          <w:rFonts w:ascii="Times New Roman" w:hAnsi="Times New Roman" w:cs="Times New Roman"/>
+          <w:sz w:val="26"/>
+          <w:szCs w:val="26"/>
+          <w:lang w:val="en-US"/>
+        </w:rPr>
+      </w:pPr>
+      <w:r>
+        <w:rPr>
+          <w:rFonts w:ascii="Times New Roman" w:hAnsi="Times New Roman" w:cs="Times New Roman"/>
+          <w:sz w:val="26"/>
+          <w:szCs w:val="26"/>
+          <w:lang w:val="en-US"/>
+        </w:rPr>
+        <w:t>Kinh tế quốc tế (K32)</w:t>
+      </w:r>
+    </w:p>
+    <w:p>
+      <w:pPr>
+        <w:jc w:val="both"/>
+        <w:rPr>
+          <w:rFonts w:ascii="Times New Roman" w:hAnsi="Times New Roman" w:cs="Times New Roman"/>
+          <w:sz w:val="26"/>
+          <w:szCs w:val="26"/>
+          <w:lang w:val="en-US"/>
+        </w:rPr>
+      </w:pPr>
+      <w:r>
+        <w:rPr>
+          <w:rFonts w:ascii="Times New Roman" w:hAnsi="Times New Roman" w:cs="Times New Roman"/>
+          <w:sz w:val="26"/>
+          <w:szCs w:val="26"/>
+          <w:lang w:val="en-US"/>
+        </w:rPr>
+        <w:t>Thống kê Kinh tế</w:t>
+      </w:r>
+    </w:p>
+    <w:p>
+      <w:pPr>
+        <w:pStyle w:val="ListParagraph"/>
+        <w:numPr>
+          <w:ilvl w:val="0"/>
+          <w:numId w:val="3"/>
+        </w:numPr>
+        <w:jc w:val="both"/>
+        <w:rPr>
+          <w:rFonts w:ascii="Times New Roman" w:hAnsi="Times New Roman" w:cs="Times New Roman"/>
+          <w:sz w:val="26"/>
+          <w:szCs w:val="26"/>
+          <w:lang w:val="en-US"/>
+        </w:rPr>
+      </w:pPr>
+      <w:r>
+        <w:rPr>
+          <w:rFonts w:ascii="Times New Roman" w:hAnsi="Times New Roman" w:cs="Times New Roman"/>
+          <w:sz w:val="26"/>
+          <w:szCs w:val="26"/>
+          <w:lang w:val="en-US"/>
+        </w:rPr>
+        <w:t>Thống kê Kinh tế - Xã hội (K05)</w:t>
+      </w:r>
+    </w:p>
+    <w:p>
+      <w:pPr>
+        <w:jc w:val="both"/>
+        <w:rPr>
+          <w:rFonts w:ascii="Times New Roman" w:hAnsi="Times New Roman" w:cs="Times New Roman"/>
+          <w:sz w:val="26"/>
+          <w:szCs w:val="26"/>
+          <w:lang w:val="en-US"/>
+        </w:rPr>
+      </w:pPr>
+      <w:r>
+        <w:rPr>
+          <w:rFonts w:ascii="Times New Roman" w:hAnsi="Times New Roman" w:cs="Times New Roman"/>
+          <w:sz w:val="26"/>
+          <w:szCs w:val="26"/>
+          <w:lang w:val="en-US"/>
+        </w:rPr>
+        <w:t>Kế toán</w:t>
+      </w:r>
+    </w:p>
+    <w:p>
+      <w:pPr>
+        <w:pStyle w:val="ListParagraph"/>
+        <w:numPr>
+          <w:ilvl w:val="0"/>
+          <w:numId w:val="5"/>
+        </w:numPr>
+        <w:jc w:val="both"/>
+        <w:rPr>
+          <w:rFonts w:ascii="Times New Roman" w:hAnsi="Times New Roman" w:cs="Times New Roman"/>
+          <w:sz w:val="26"/>
+          <w:szCs w:val="26"/>
+          <w:lang w:val="en-US"/>
+        </w:rPr>
+      </w:pPr>
+      <w:r>
+        <w:rPr>
+          <w:rFonts w:ascii="Times New Roman" w:hAnsi="Times New Roman" w:cs="Times New Roman"/>
+          <w:sz w:val="26"/>
+          <w:szCs w:val="26"/>
+          <w:lang w:val="en-US"/>
+        </w:rPr>
+        <w:t>Kế toán (K06)</w:t>
+      </w:r>
+    </w:p>
+    <w:p>
+      <w:pPr>
+        <w:jc w:val="both"/>
+        <w:rPr>
+          <w:rFonts w:ascii="Times New Roman" w:hAnsi="Times New Roman" w:cs="Times New Roman"/>
+          <w:sz w:val="26"/>
+          <w:szCs w:val="26"/>
+          <w:lang w:val="en-US"/>
+        </w:rPr>
+      </w:pPr>
+      <w:r>
+        <w:rPr>
+          <w:rFonts w:ascii="Times New Roman" w:hAnsi="Times New Roman" w:cs="Times New Roman"/>
+          <w:sz w:val="26"/>
+          <w:szCs w:val="26"/>
+          <w:lang w:val="en-US"/>
+        </w:rPr>
+        <w:t>Tài chính ngân hàng</w:t>
+      </w:r>
+    </w:p>
+    <w:p>
+      <w:pPr>
+        <w:pStyle w:val="ListParagraph"/>
+        <w:numPr>
+          <w:ilvl w:val="0"/>
+          <w:numId w:val="3"/>
+        </w:numPr>
+        <w:jc w:val="both"/>
+        <w:rPr>
+          <w:rFonts w:ascii="Times New Roman" w:hAnsi="Times New Roman" w:cs="Times New Roman"/>
+          <w:sz w:val="26"/>
+          <w:szCs w:val="26"/>
+          <w:lang w:val="en-US"/>
+        </w:rPr>
+      </w:pPr>
+      <w:r>
+        <w:rPr>
+          <w:rFonts w:ascii="Times New Roman" w:hAnsi="Times New Roman" w:cs="Times New Roman"/>
+          <w:sz w:val="26"/>
+          <w:szCs w:val="26"/>
+          <w:lang w:val="en-US"/>
+        </w:rPr>
+        <w:t>Ngân hàng (K07)</w:t>
+      </w:r>
+    </w:p>
+    <w:p>
+      <w:pPr>
+        <w:pStyle w:val="ListParagraph"/>
+        <w:numPr>
+          <w:ilvl w:val="0"/>
+          <w:numId w:val="3"/>
+        </w:numPr>
+        <w:jc w:val="both"/>
+        <w:rPr>
+          <w:rFonts w:ascii="Times New Roman" w:hAnsi="Times New Roman" w:cs="Times New Roman"/>
+          <w:sz w:val="26"/>
+          <w:szCs w:val="26"/>
+          <w:lang w:val="en-US"/>
+        </w:rPr>
+      </w:pPr>
+      <w:r>
+        <w:rPr>
+          <w:rFonts w:ascii="Times New Roman" w:hAnsi="Times New Roman" w:cs="Times New Roman"/>
+          <w:sz w:val="26"/>
+          <w:szCs w:val="26"/>
+          <w:lang w:val="en-US"/>
+        </w:rPr>
+        <w:lastRenderedPageBreak/>
+        <w:t>Tài chính doanh nghiệp (K15)</w:t>
+      </w:r>
+    </w:p>
+    <w:p>
+      <w:pPr>
+        <w:pStyle w:val="ListParagraph"/>
+        <w:numPr>
+          <w:ilvl w:val="0"/>
+          <w:numId w:val="3"/>
+        </w:numPr>
+        <w:jc w:val="both"/>
+        <w:rPr>
+          <w:rFonts w:ascii="Times New Roman" w:hAnsi="Times New Roman" w:cs="Times New Roman"/>
+          <w:sz w:val="26"/>
+          <w:szCs w:val="26"/>
+          <w:lang w:val="en-US"/>
+        </w:rPr>
+      </w:pPr>
+      <w:r>
+        <w:rPr>
+          <w:rFonts w:ascii="Times New Roman" w:hAnsi="Times New Roman" w:cs="Times New Roman"/>
+          <w:sz w:val="26"/>
+          <w:szCs w:val="26"/>
+          <w:lang w:val="en-US"/>
+        </w:rPr>
+        <w:t>Tài chính công (K24)</w:t>
+      </w:r>
+    </w:p>
+    <w:p>
+      <w:pPr>
+        <w:jc w:val="both"/>
+        <w:rPr>
+          <w:rFonts w:ascii="Times New Roman" w:hAnsi="Times New Roman" w:cs="Times New Roman"/>
+          <w:sz w:val="26"/>
+          <w:szCs w:val="26"/>
+          <w:lang w:val="en-US"/>
+        </w:rPr>
+      </w:pPr>
+      <w:r>
+        <w:rPr>
+          <w:rFonts w:ascii="Times New Roman" w:hAnsi="Times New Roman" w:cs="Times New Roman"/>
+          <w:sz w:val="26"/>
+          <w:szCs w:val="26"/>
+          <w:lang w:val="en-US"/>
+        </w:rPr>
+        <w:t>Kinh doanh thương mại</w:t>
+      </w:r>
+    </w:p>
+    <w:p>
+      <w:pPr>
+        <w:pStyle w:val="ListParagraph"/>
+        <w:numPr>
+          <w:ilvl w:val="0"/>
+          <w:numId w:val="3"/>
+        </w:numPr>
+        <w:jc w:val="both"/>
+        <w:rPr>
+          <w:rFonts w:ascii="Times New Roman" w:hAnsi="Times New Roman" w:cs="Times New Roman"/>
+          <w:sz w:val="26"/>
+          <w:szCs w:val="26"/>
+          <w:lang w:val="en-US"/>
+        </w:rPr>
+      </w:pPr>
+      <w:r>
+        <w:rPr>
+          <w:rFonts w:ascii="Times New Roman" w:hAnsi="Times New Roman" w:cs="Times New Roman"/>
+          <w:sz w:val="26"/>
+          <w:szCs w:val="26"/>
+          <w:lang w:val="en-US"/>
+        </w:rPr>
+        <w:t>Quản trị kinh doanh thương mại (K08)</w:t>
+      </w:r>
+    </w:p>
+    <w:p>
+      <w:pPr>
+        <w:jc w:val="both"/>
+        <w:rPr>
+          <w:rFonts w:ascii="Times New Roman" w:hAnsi="Times New Roman" w:cs="Times New Roman"/>
+          <w:sz w:val="26"/>
+          <w:szCs w:val="26"/>
+          <w:lang w:val="en-US"/>
+        </w:rPr>
+      </w:pPr>
+      <w:r>
+        <w:rPr>
+          <w:rFonts w:ascii="Times New Roman" w:hAnsi="Times New Roman" w:cs="Times New Roman"/>
+          <w:sz w:val="26"/>
+          <w:szCs w:val="26"/>
+          <w:lang w:val="en-US"/>
+        </w:rPr>
+        <w:t>Quản lý nhà nước</w:t>
+      </w:r>
+    </w:p>
+    <w:p>
+      <w:pPr>
+        <w:pStyle w:val="ListParagraph"/>
+        <w:numPr>
+          <w:ilvl w:val="0"/>
+          <w:numId w:val="3"/>
+        </w:numPr>
+        <w:jc w:val="both"/>
+        <w:rPr>
+          <w:rFonts w:ascii="Times New Roman" w:hAnsi="Times New Roman" w:cs="Times New Roman"/>
+          <w:sz w:val="26"/>
+          <w:szCs w:val="26"/>
+          <w:lang w:val="en-US"/>
+        </w:rPr>
+      </w:pPr>
+      <w:r>
+        <w:rPr>
+          <w:rFonts w:ascii="Times New Roman" w:hAnsi="Times New Roman" w:cs="Times New Roman"/>
+          <w:sz w:val="26"/>
+          <w:szCs w:val="26"/>
+          <w:lang w:val="en-US"/>
+        </w:rPr>
+        <w:t>Kinh tế chính trị (K09)</w:t>
+      </w:r>
+    </w:p>
+    <w:p>
+      <w:pPr>
+        <w:pStyle w:val="ListParagraph"/>
+        <w:numPr>
+          <w:ilvl w:val="0"/>
+          <w:numId w:val="3"/>
+        </w:numPr>
+        <w:jc w:val="both"/>
+        <w:rPr>
+          <w:rFonts w:ascii="Times New Roman" w:hAnsi="Times New Roman" w:cs="Times New Roman"/>
+          <w:sz w:val="26"/>
+          <w:szCs w:val="26"/>
+          <w:lang w:val="en-US"/>
+        </w:rPr>
+      </w:pPr>
+      <w:r>
+        <w:rPr>
+          <w:rFonts w:ascii="Times New Roman" w:hAnsi="Times New Roman" w:cs="Times New Roman"/>
+          <w:sz w:val="26"/>
+          <w:szCs w:val="26"/>
+          <w:lang w:val="en-US"/>
+        </w:rPr>
+        <w:t>Hành chính công (K27)</w:t>
+      </w:r>
+    </w:p>
+    <w:p>
+      <w:pPr>
+        <w:jc w:val="both"/>
+        <w:rPr>
+          <w:rFonts w:ascii="Times New Roman" w:hAnsi="Times New Roman" w:cs="Times New Roman"/>
+          <w:sz w:val="26"/>
+          <w:szCs w:val="26"/>
+          <w:lang w:val="en-US"/>
+        </w:rPr>
+      </w:pPr>
+      <w:r>
+        <w:rPr>
+          <w:rFonts w:ascii="Times New Roman" w:hAnsi="Times New Roman" w:cs="Times New Roman"/>
+          <w:sz w:val="26"/>
+          <w:szCs w:val="26"/>
+          <w:lang w:val="en-US"/>
+        </w:rPr>
+        <w:t>Marketing</w:t>
+      </w:r>
+    </w:p>
+    <w:p>
+      <w:pPr>
+        <w:pStyle w:val="ListParagraph"/>
+        <w:numPr>
+          <w:ilvl w:val="0"/>
+          <w:numId w:val="4"/>
+        </w:numPr>
+        <w:jc w:val="both"/>
+        <w:rPr>
+          <w:rFonts w:ascii="Times New Roman" w:hAnsi="Times New Roman" w:cs="Times New Roman"/>
+          <w:sz w:val="26"/>
+          <w:szCs w:val="26"/>
+          <w:lang w:val="en-US"/>
+        </w:rPr>
+      </w:pPr>
+      <w:r>
+        <w:rPr>
+          <w:rFonts w:ascii="Times New Roman" w:hAnsi="Times New Roman" w:cs="Times New Roman"/>
+          <w:sz w:val="26"/>
+          <w:szCs w:val="26"/>
+          <w:lang w:val="en-US"/>
+        </w:rPr>
+        <w:t>Quản trị Marketing (K12)</w:t>
+      </w:r>
+    </w:p>
+    <w:p>
+      <w:pPr>
+        <w:pStyle w:val="ListParagraph"/>
+        <w:numPr>
+          <w:ilvl w:val="0"/>
+          <w:numId w:val="4"/>
+        </w:numPr>
+        <w:jc w:val="both"/>
+        <w:rPr>
+          <w:rFonts w:ascii="Times New Roman" w:hAnsi="Times New Roman" w:cs="Times New Roman"/>
+          <w:sz w:val="26"/>
+          <w:szCs w:val="26"/>
+          <w:lang w:val="en-US"/>
+        </w:rPr>
+      </w:pPr>
+      <w:r>
+        <w:rPr>
+          <w:rFonts w:ascii="Times New Roman" w:hAnsi="Times New Roman" w:cs="Times New Roman"/>
+          <w:sz w:val="26"/>
+          <w:szCs w:val="26"/>
+          <w:lang w:val="en-US"/>
+        </w:rPr>
+        <w:t>Truyền thông Marketing (K28)</w:t>
+      </w:r>
+    </w:p>
+    <w:p>
+      <w:pPr>
+        <w:pStyle w:val="ListParagraph"/>
+        <w:numPr>
+          <w:ilvl w:val="0"/>
+          <w:numId w:val="4"/>
+        </w:numPr>
+        <w:jc w:val="both"/>
+        <w:rPr>
+          <w:rFonts w:ascii="Times New Roman" w:hAnsi="Times New Roman" w:cs="Times New Roman"/>
+          <w:sz w:val="26"/>
+          <w:szCs w:val="26"/>
+          <w:lang w:val="en-US"/>
+        </w:rPr>
+      </w:pPr>
+      <w:r>
+        <w:rPr>
+          <w:rFonts w:ascii="Times New Roman" w:hAnsi="Times New Roman" w:cs="Times New Roman"/>
+          <w:sz w:val="26"/>
+          <w:szCs w:val="26"/>
+          <w:lang w:val="en-US"/>
+        </w:rPr>
+        <w:t>Marketing số (K31)</w:t>
+      </w:r>
+    </w:p>
+    <w:p>
+      <w:pPr>
+        <w:jc w:val="both"/>
+        <w:rPr>
+          <w:rFonts w:ascii="Times New Roman" w:hAnsi="Times New Roman" w:cs="Times New Roman"/>
+          <w:sz w:val="26"/>
+          <w:szCs w:val="26"/>
+          <w:lang w:val="en-US"/>
+        </w:rPr>
+      </w:pPr>
+      <w:r>
+        <w:rPr>
+          <w:rFonts w:ascii="Times New Roman" w:hAnsi="Times New Roman" w:cs="Times New Roman"/>
+          <w:sz w:val="26"/>
+          <w:szCs w:val="26"/>
+          <w:lang w:val="en-US"/>
+        </w:rPr>
+        <w:t xml:space="preserve">Luật Kinh </w:t>
+      </w:r>
+      <w:r>
+        <w:rPr>
+          <w:rFonts w:ascii="Times New Roman" w:hAnsi="Times New Roman" w:cs="Times New Roman"/>
+          <w:sz w:val="26"/>
+          <w:szCs w:val="26"/>
+          <w:lang w:val="en-US"/>
+        </w:rPr>
+        <w:t>tế</w:t>
+      </w:r>
+    </w:p>
+    <w:p>
+      <w:pPr>
+        <w:pStyle w:val="ListParagraph"/>
+        <w:numPr>
+          <w:ilvl w:val="0"/>
+          <w:numId w:val="3"/>
+        </w:numPr>
+        <w:jc w:val="both"/>
+        <w:rPr>
+          <w:rFonts w:ascii="Times New Roman" w:hAnsi="Times New Roman" w:cs="Times New Roman"/>
+          <w:sz w:val="26"/>
+          <w:szCs w:val="26"/>
+          <w:lang w:val="en-US"/>
+        </w:rPr>
+      </w:pPr>
+      <w:r>
+        <w:rPr>
+          <w:rFonts w:ascii="Times New Roman" w:hAnsi="Times New Roman" w:cs="Times New Roman"/>
+          <w:sz w:val="26"/>
+          <w:szCs w:val="26"/>
+          <w:lang w:val="en-US"/>
+        </w:rPr>
+        <w:t>Luật kinh doanh (K13)</w:t>
+      </w:r>
+    </w:p>
+    <w:p>
+      <w:pPr>
+        <w:jc w:val="both"/>
+        <w:rPr>
+          <w:rFonts w:ascii="Times New Roman" w:hAnsi="Times New Roman" w:cs="Times New Roman"/>
+          <w:sz w:val="26"/>
+          <w:szCs w:val="26"/>
+          <w:lang w:val="en-US"/>
+        </w:rPr>
+      </w:pPr>
+      <w:r>
+        <w:rPr>
+          <w:rFonts w:ascii="Times New Roman" w:hAnsi="Times New Roman" w:cs="Times New Roman"/>
+          <w:sz w:val="26"/>
+          <w:szCs w:val="26"/>
+          <w:lang w:val="en-US"/>
+        </w:rPr>
+        <w:t>Hệ thống thông tin quản lý</w:t>
+      </w:r>
+    </w:p>
+    <w:p>
+      <w:pPr>
+        <w:pStyle w:val="ListParagraph"/>
+        <w:numPr>
+          <w:ilvl w:val="0"/>
+          <w:numId w:val="3"/>
+        </w:numPr>
+        <w:jc w:val="both"/>
+        <w:rPr>
+          <w:rFonts w:ascii="Times New Roman" w:hAnsi="Times New Roman" w:cs="Times New Roman"/>
+          <w:sz w:val="26"/>
+          <w:szCs w:val="26"/>
+          <w:lang w:val="en-US"/>
+        </w:rPr>
+      </w:pPr>
+      <w:r>
+        <w:rPr>
+          <w:rFonts w:ascii="Times New Roman" w:hAnsi="Times New Roman" w:cs="Times New Roman"/>
+          <w:sz w:val="26"/>
+          <w:szCs w:val="26"/>
+          <w:lang w:val="en-US"/>
+        </w:rPr>
+        <w:t>Tin học quản lý (K14)</w:t>
+      </w:r>
+    </w:p>
+    <w:p>
+      <w:pPr>
+        <w:pStyle w:val="ListParagraph"/>
+        <w:numPr>
+          <w:ilvl w:val="0"/>
+          <w:numId w:val="3"/>
+        </w:numPr>
+        <w:jc w:val="both"/>
+        <w:rPr>
+          <w:rFonts w:ascii="Times New Roman" w:hAnsi="Times New Roman" w:cs="Times New Roman"/>
+          <w:sz w:val="26"/>
+          <w:szCs w:val="26"/>
+          <w:lang w:val="en-US"/>
+        </w:rPr>
+      </w:pPr>
+      <w:r>
+        <w:rPr>
+          <w:rFonts w:ascii="Times New Roman" w:hAnsi="Times New Roman" w:cs="Times New Roman"/>
+          <w:sz w:val="26"/>
+          <w:szCs w:val="26"/>
+          <w:lang w:val="en-US"/>
+        </w:rPr>
+        <w:t>Quản trị Hệ thống thông tin (K21)</w:t>
+      </w:r>
+    </w:p>
+    <w:p>
+      <w:pPr>
+        <w:jc w:val="both"/>
+        <w:rPr>
+          <w:rFonts w:ascii="Times New Roman" w:hAnsi="Times New Roman" w:cs="Times New Roman"/>
+          <w:sz w:val="26"/>
+          <w:szCs w:val="26"/>
+          <w:lang w:val="en-US"/>
+        </w:rPr>
+      </w:pPr>
+      <w:r>
+        <w:rPr>
+          <w:rFonts w:ascii="Times New Roman" w:hAnsi="Times New Roman" w:cs="Times New Roman"/>
+          <w:sz w:val="26"/>
+          <w:szCs w:val="26"/>
+          <w:lang w:val="en-US"/>
+        </w:rPr>
+        <w:t>Quản trị nhân lực</w:t>
+      </w:r>
+    </w:p>
+    <w:p>
+      <w:pPr>
+        <w:pStyle w:val="ListParagraph"/>
+        <w:numPr>
+          <w:ilvl w:val="0"/>
+          <w:numId w:val="4"/>
+        </w:numPr>
+        <w:jc w:val="both"/>
+        <w:rPr>
+          <w:rFonts w:ascii="Times New Roman" w:hAnsi="Times New Roman" w:cs="Times New Roman"/>
+          <w:sz w:val="26"/>
+          <w:szCs w:val="26"/>
+          <w:lang w:val="en-US"/>
+        </w:rPr>
+      </w:pPr>
+      <w:r>
+        <w:rPr>
+          <w:rFonts w:ascii="Times New Roman" w:hAnsi="Times New Roman" w:cs="Times New Roman"/>
+          <w:sz w:val="26"/>
+          <w:szCs w:val="26"/>
+          <w:lang w:val="en-US"/>
+        </w:rPr>
+        <w:t>Quản trị nguồn nhân lực (K17)</w:t>
+      </w:r>
+    </w:p>
+    <w:p>
+      <w:pPr>
+        <w:jc w:val="both"/>
+        <w:rPr>
+          <w:rFonts w:ascii="Times New Roman" w:hAnsi="Times New Roman" w:cs="Times New Roman"/>
+          <w:sz w:val="26"/>
+          <w:szCs w:val="26"/>
+          <w:lang w:val="en-US"/>
+        </w:rPr>
+      </w:pPr>
+      <w:r>
+        <w:rPr>
+          <w:rFonts w:ascii="Times New Roman" w:hAnsi="Times New Roman" w:cs="Times New Roman"/>
+          <w:sz w:val="26"/>
+          <w:szCs w:val="26"/>
+          <w:lang w:val="en-US"/>
+        </w:rPr>
+        <w:t>Kiểm toán</w:t>
+      </w:r>
+    </w:p>
+    <w:p>
+      <w:pPr>
+        <w:pStyle w:val="ListParagraph"/>
+        <w:numPr>
+          <w:ilvl w:val="0"/>
+          <w:numId w:val="5"/>
+        </w:numPr>
+        <w:jc w:val="both"/>
+        <w:rPr>
+          <w:rFonts w:ascii="Times New Roman" w:hAnsi="Times New Roman" w:cs="Times New Roman"/>
+          <w:sz w:val="26"/>
+          <w:szCs w:val="26"/>
+          <w:lang w:val="en-US"/>
+        </w:rPr>
+      </w:pPr>
+      <w:r>
+        <w:rPr>
+          <w:rFonts w:ascii="Times New Roman" w:hAnsi="Times New Roman" w:cs="Times New Roman"/>
+          <w:sz w:val="26"/>
+          <w:szCs w:val="26"/>
+          <w:lang w:val="en-US"/>
+        </w:rPr>
+        <w:t>Kiểm toán (K18)</w:t>
+      </w:r>
+    </w:p>
+    <w:p>
+      <w:pPr>
+        <w:jc w:val="both"/>
+        <w:rPr>
+          <w:rFonts w:ascii="Times New Roman" w:hAnsi="Times New Roman" w:cs="Times New Roman"/>
+          <w:sz w:val="26"/>
+          <w:szCs w:val="26"/>
+          <w:lang w:val="en-US"/>
+        </w:rPr>
+      </w:pPr>
+      <w:r>
+        <w:rPr>
+          <w:rFonts w:ascii="Times New Roman" w:hAnsi="Times New Roman" w:cs="Times New Roman"/>
+          <w:sz w:val="26"/>
+          <w:szCs w:val="26"/>
+          <w:lang w:val="en-US"/>
+        </w:rPr>
+        <w:t>Luật</w:t>
+      </w:r>
+    </w:p>
+    <w:p>
+      <w:pPr>
+        <w:pStyle w:val="ListParagraph"/>
+        <w:numPr>
+          <w:ilvl w:val="0"/>
+          <w:numId w:val="3"/>
+        </w:numPr>
+        <w:jc w:val="both"/>
+        <w:rPr>
+          <w:rFonts w:ascii="Times New Roman" w:hAnsi="Times New Roman" w:cs="Times New Roman"/>
+          <w:sz w:val="26"/>
+          <w:szCs w:val="26"/>
+          <w:lang w:val="en-US"/>
+        </w:rPr>
+      </w:pPr>
+      <w:r>
+        <w:rPr>
+          <w:rFonts w:ascii="Times New Roman" w:hAnsi="Times New Roman" w:cs="Times New Roman"/>
+          <w:sz w:val="26"/>
+          <w:szCs w:val="26"/>
+          <w:lang w:val="en-US"/>
+        </w:rPr>
+        <w:t>Luật học (K19)</w:t>
+      </w:r>
+    </w:p>
+    <w:p>
+      <w:pPr>
+        <w:jc w:val="both"/>
+        <w:rPr>
+          <w:rFonts w:ascii="Times New Roman" w:hAnsi="Times New Roman" w:cs="Times New Roman"/>
+          <w:sz w:val="26"/>
+          <w:szCs w:val="26"/>
+          <w:lang w:val="en-US"/>
+        </w:rPr>
+      </w:pPr>
+      <w:r>
+        <w:rPr>
+          <w:rFonts w:ascii="Times New Roman" w:hAnsi="Times New Roman" w:cs="Times New Roman"/>
+          <w:sz w:val="26"/>
+          <w:szCs w:val="26"/>
+          <w:lang w:val="en-US"/>
+        </w:rPr>
+        <w:t>Thương mại điện tử</w:t>
+      </w:r>
+    </w:p>
+    <w:p>
+      <w:pPr>
+        <w:pStyle w:val="ListParagraph"/>
+        <w:numPr>
+          <w:ilvl w:val="0"/>
+          <w:numId w:val="3"/>
+        </w:numPr>
+        <w:jc w:val="both"/>
+        <w:rPr>
+          <w:rFonts w:ascii="Times New Roman" w:hAnsi="Times New Roman" w:cs="Times New Roman"/>
+          <w:sz w:val="26"/>
+          <w:szCs w:val="26"/>
+          <w:lang w:val="en-US"/>
+        </w:rPr>
+      </w:pPr>
+      <w:r>
+        <w:rPr>
+          <w:rFonts w:ascii="Times New Roman" w:hAnsi="Times New Roman" w:cs="Times New Roman"/>
+          <w:sz w:val="26"/>
+          <w:szCs w:val="26"/>
+          <w:lang w:val="en-US"/>
+        </w:rPr>
+        <w:t>Thương mại điện tử (K22)</w:t>
+      </w:r>
+    </w:p>
+    <w:p>
+      <w:pPr>
+        <w:jc w:val="both"/>
+        <w:rPr>
+          <w:rFonts w:ascii="Times New Roman" w:hAnsi="Times New Roman" w:cs="Times New Roman"/>
+          <w:sz w:val="26"/>
+          <w:szCs w:val="26"/>
+          <w:lang w:val="en-US"/>
+        </w:rPr>
+      </w:pPr>
+      <w:r>
+        <w:rPr>
+          <w:rFonts w:ascii="Times New Roman" w:hAnsi="Times New Roman" w:cs="Times New Roman"/>
+          <w:sz w:val="26"/>
+          <w:szCs w:val="26"/>
+          <w:lang w:val="en-US"/>
+        </w:rPr>
+        <w:t>Quản trị khách sạn</w:t>
+      </w:r>
+    </w:p>
+    <w:p>
+      <w:pPr>
+        <w:pStyle w:val="ListParagraph"/>
+        <w:numPr>
+          <w:ilvl w:val="0"/>
+          <w:numId w:val="4"/>
+        </w:numPr>
+        <w:jc w:val="both"/>
+        <w:rPr>
+          <w:rFonts w:ascii="Times New Roman" w:hAnsi="Times New Roman" w:cs="Times New Roman"/>
+          <w:sz w:val="26"/>
+          <w:szCs w:val="26"/>
+          <w:lang w:val="en-US"/>
+        </w:rPr>
+      </w:pPr>
+      <w:r>
+        <w:rPr>
+          <w:rFonts w:ascii="Times New Roman" w:hAnsi="Times New Roman" w:cs="Times New Roman"/>
+          <w:sz w:val="26"/>
+          <w:szCs w:val="26"/>
+          <w:lang w:val="en-US"/>
+        </w:rPr>
+        <w:t>Quản trị khách sạn</w:t>
+      </w:r>
+      <w:r>
+        <w:rPr>
+          <w:rFonts w:ascii="Times New Roman" w:hAnsi="Times New Roman" w:cs="Times New Roman"/>
+          <w:sz w:val="26"/>
+          <w:szCs w:val="26"/>
+          <w:lang w:val="en-US"/>
+        </w:rPr>
+        <w:t xml:space="preserve"> (K23)</w:t>
+      </w:r>
+    </w:p>
+    <w:p>
+      <w:pPr>
+        <w:jc w:val="both"/>
+        <w:rPr>
+          <w:rFonts w:ascii="Times New Roman" w:hAnsi="Times New Roman" w:cs="Times New Roman"/>
+          <w:sz w:val="26"/>
+          <w:szCs w:val="26"/>
+          <w:lang w:val="en-US"/>
+        </w:rPr>
+      </w:pPr>
+      <w:r>
+        <w:rPr>
+          <w:rFonts w:ascii="Times New Roman" w:hAnsi="Times New Roman" w:cs="Times New Roman"/>
+          <w:sz w:val="26"/>
+          <w:szCs w:val="26"/>
+          <w:lang w:val="en-US"/>
+        </w:rPr>
+        <w:t>Khoa học dữ liệu và Phân tích kinh doanh</w:t>
+      </w:r>
+    </w:p>
+    <w:p>
+      <w:pPr>
+        <w:pStyle w:val="ListParagraph"/>
+        <w:numPr>
+          <w:ilvl w:val="0"/>
+          <w:numId w:val="3"/>
+        </w:numPr>
+        <w:jc w:val="both"/>
+        <w:rPr>
+          <w:rFonts w:ascii="Times New Roman" w:hAnsi="Times New Roman" w:cs="Times New Roman"/>
+          <w:sz w:val="26"/>
+          <w:szCs w:val="26"/>
+          <w:lang w:val="en-US"/>
+        </w:rPr>
+      </w:pPr>
+      <w:r>
+        <w:rPr>
+          <w:rFonts w:ascii="Times New Roman" w:hAnsi="Times New Roman" w:cs="Times New Roman"/>
+          <w:sz w:val="26"/>
+          <w:szCs w:val="26"/>
+          <w:lang w:val="en-US"/>
+        </w:rPr>
+        <w:t>Khoa học dữ liệu và Phân tích kinh doanh</w:t>
+      </w:r>
+      <w:r>
+        <w:rPr>
+          <w:rFonts w:ascii="Times New Roman" w:hAnsi="Times New Roman" w:cs="Times New Roman"/>
+          <w:sz w:val="26"/>
+          <w:szCs w:val="26"/>
+          <w:lang w:val="en-US"/>
+        </w:rPr>
+        <w:t xml:space="preserve"> (K29)</w:t>
+      </w:r>
+    </w:p>
+    <w:p>
+      <w:pPr>
+        <w:jc w:val="both"/>
+        <w:rPr>
+          <w:rFonts w:ascii="Times New Roman" w:hAnsi="Times New Roman" w:cs="Times New Roman"/>
+          <w:sz w:val="26"/>
+          <w:szCs w:val="26"/>
+        </w:rPr>
+      </w:pPr>
+    </w:p>
+    <w:p>
+      <w:pPr>
+        <w:jc w:val="both"/>
+        <w:rPr>
+          <w:rFonts w:ascii="Times New Roman" w:hAnsi="Times New Roman" w:cs="Times New Roman"/>
+          <w:sz w:val="26"/>
+          <w:szCs w:val="26"/>
+        </w:rPr>
+      </w:pPr>
       <w:r>
         <w:rPr>
           <w:rFonts w:ascii="Times New Roman" w:hAnsi="Times New Roman" w:cs="Times New Roman"/>
@@ -287,206 +1499,416 @@
           <w:rFonts w:ascii="Times New Roman" w:hAnsi="Times New Roman" w:cs="Times New Roman"/>
           <w:sz w:val="26"/>
           <w:szCs w:val="26"/>
-        </w:rPr>
-      </w:pPr>
-      <w:r>
-        <w:rPr>
-          <w:rFonts w:ascii="Times New Roman" w:hAnsi="Times New Roman" w:cs="Times New Roman"/>
-          <w:sz w:val="26"/>
-          <w:szCs w:val="26"/>
-        </w:rPr>
-        <w:t xml:space="preserve">1. SV đạt giải Quốc gia hoặc Quốc tế </w:t>
-      </w:r>
-    </w:p>
-    <w:p>
-      <w:pPr>
-        <w:jc w:val="both"/>
-        <w:rPr>
-          <w:rFonts w:ascii="Times New Roman" w:hAnsi="Times New Roman" w:cs="Times New Roman"/>
-          <w:sz w:val="26"/>
-          <w:szCs w:val="26"/>
-        </w:rPr>
-      </w:pPr>
-      <w:r>
-        <w:rPr>
-          <w:rFonts w:ascii="Times New Roman" w:hAnsi="Times New Roman" w:cs="Times New Roman"/>
-          <w:sz w:val="26"/>
-          <w:szCs w:val="26"/>
-        </w:rPr>
-        <w:t>Minh chứng là Giấy chứng nhận, Giấy khen, Bằng khen về việc đạt giải Quốc gia hoặc Quốc tế (trong thời gian học cấp 3)</w:t>
-      </w:r>
-    </w:p>
-    <w:p>
-      <w:pPr>
-        <w:jc w:val="both"/>
-        <w:rPr>
-          <w:rFonts w:ascii="Times New Roman" w:hAnsi="Times New Roman" w:cs="Times New Roman"/>
-          <w:sz w:val="26"/>
-          <w:szCs w:val="26"/>
-        </w:rPr>
-      </w:pPr>
-      <w:r>
-        <w:rPr>
-          <w:rFonts w:ascii="Times New Roman" w:hAnsi="Times New Roman" w:cs="Times New Roman"/>
-          <w:sz w:val="26"/>
-          <w:szCs w:val="26"/>
-        </w:rPr>
-        <w:t xml:space="preserve">2. SV là con của Liệt sỹ </w:t>
-      </w:r>
-    </w:p>
-    <w:p>
-      <w:pPr>
-        <w:jc w:val="both"/>
-        <w:rPr>
-          <w:rFonts w:ascii="Times New Roman" w:hAnsi="Times New Roman" w:cs="Times New Roman"/>
-          <w:sz w:val="26"/>
-          <w:szCs w:val="26"/>
-        </w:rPr>
-      </w:pPr>
-      <w:r>
-        <w:rPr>
-          <w:rFonts w:ascii="Times New Roman" w:hAnsi="Times New Roman" w:cs="Times New Roman"/>
-          <w:sz w:val="26"/>
-          <w:szCs w:val="26"/>
-        </w:rPr>
-        <w:t>Minh chứng gồm 2 giấy tờ: 1. Giấy chứng nhận/xác nhận Liệt sỹ 2/Giấy Khai sinh hoặc Sổ Hộ Khẩu</w:t>
-      </w:r>
-    </w:p>
-    <w:p>
-      <w:pPr>
-        <w:jc w:val="both"/>
-        <w:rPr>
-          <w:rFonts w:ascii="Times New Roman" w:hAnsi="Times New Roman" w:cs="Times New Roman"/>
-          <w:sz w:val="26"/>
-          <w:szCs w:val="26"/>
-        </w:rPr>
-      </w:pPr>
-      <w:r>
-        <w:rPr>
-          <w:rFonts w:ascii="Times New Roman" w:hAnsi="Times New Roman" w:cs="Times New Roman"/>
-          <w:sz w:val="26"/>
-          <w:szCs w:val="26"/>
-        </w:rPr>
-        <w:t>3. SV là con của Thương binh, bệnh binh, người có công với cách mạng hoặc con của người được hưởng chính sách như thương binh.</w:t>
-      </w:r>
-    </w:p>
-    <w:p>
-      <w:pPr>
-        <w:jc w:val="both"/>
-        <w:rPr>
-          <w:rFonts w:ascii="Times New Roman" w:hAnsi="Times New Roman" w:cs="Times New Roman"/>
-          <w:sz w:val="26"/>
-          <w:szCs w:val="26"/>
-        </w:rPr>
-      </w:pPr>
-      <w:r>
-        <w:rPr>
-          <w:rFonts w:ascii="Times New Roman" w:hAnsi="Times New Roman" w:cs="Times New Roman"/>
-          <w:sz w:val="26"/>
-          <w:szCs w:val="26"/>
-        </w:rPr>
-        <w:t>Minh chứng gồm 2 loại giấy tờ: 1/ Giấy xác nhận/chứng nhận Thương binh, bệnh binh, người có công với CM và 2/Giấy khai sinh hoặc Sổ hộ khẩu</w:t>
-      </w:r>
-    </w:p>
-    <w:p>
-      <w:pPr>
-        <w:jc w:val="both"/>
-        <w:rPr>
-          <w:rFonts w:ascii="Times New Roman" w:hAnsi="Times New Roman" w:cs="Times New Roman"/>
-          <w:sz w:val="26"/>
-          <w:szCs w:val="26"/>
-        </w:rPr>
-      </w:pPr>
-      <w:r>
-        <w:rPr>
-          <w:rFonts w:ascii="Times New Roman" w:hAnsi="Times New Roman" w:cs="Times New Roman"/>
-          <w:sz w:val="26"/>
-          <w:szCs w:val="26"/>
-        </w:rPr>
-        <w:t>4. SV người dân tộc thiểu số</w:t>
-      </w:r>
-    </w:p>
-    <w:p>
-      <w:pPr>
-        <w:jc w:val="both"/>
-        <w:rPr>
-          <w:rFonts w:ascii="Times New Roman" w:hAnsi="Times New Roman" w:cs="Times New Roman"/>
-          <w:sz w:val="26"/>
-          <w:szCs w:val="26"/>
-        </w:rPr>
-      </w:pPr>
-      <w:r>
-        <w:rPr>
-          <w:rFonts w:ascii="Times New Roman" w:hAnsi="Times New Roman" w:cs="Times New Roman"/>
-          <w:sz w:val="26"/>
-          <w:szCs w:val="26"/>
-        </w:rPr>
-        <w:t>Minh chứng cần nộp: Chứng minh nhân dân hoặc Căn cước công dân (cả 2 mặt)</w:t>
-      </w:r>
-    </w:p>
-    <w:p>
-      <w:pPr>
-        <w:jc w:val="both"/>
-        <w:rPr>
-          <w:rFonts w:ascii="Times New Roman" w:hAnsi="Times New Roman" w:cs="Times New Roman"/>
-          <w:sz w:val="26"/>
-          <w:szCs w:val="26"/>
-        </w:rPr>
-      </w:pPr>
-      <w:r>
-        <w:rPr>
-          <w:rFonts w:ascii="Times New Roman" w:hAnsi="Times New Roman" w:cs="Times New Roman"/>
-          <w:sz w:val="26"/>
-          <w:szCs w:val="26"/>
-        </w:rPr>
-        <w:t>5.  SV mồ côi cả cha lẫn mẹ</w:t>
-      </w:r>
-    </w:p>
-    <w:p>
-      <w:pPr>
-        <w:jc w:val="both"/>
-        <w:rPr>
-          <w:rFonts w:ascii="Times New Roman" w:hAnsi="Times New Roman" w:cs="Times New Roman"/>
-          <w:sz w:val="26"/>
-          <w:szCs w:val="26"/>
-        </w:rPr>
-      </w:pPr>
-      <w:r>
-        <w:rPr>
-          <w:rFonts w:ascii="Times New Roman" w:hAnsi="Times New Roman" w:cs="Times New Roman"/>
-          <w:sz w:val="26"/>
-          <w:szCs w:val="26"/>
-        </w:rPr>
-        <w:t>Minh chứng: Giấy xác nhận của địa phương là con mồ côi cả cha lẫn mẹ. (hoặc giấy chứng tử của Cha và Mẹ cùng với giấy khai sinh)</w:t>
-      </w:r>
-    </w:p>
-    <w:p>
-      <w:pPr>
-        <w:jc w:val="both"/>
-        <w:rPr>
-          <w:rFonts w:ascii="Times New Roman" w:hAnsi="Times New Roman" w:cs="Times New Roman"/>
-          <w:sz w:val="26"/>
-          <w:szCs w:val="26"/>
-        </w:rPr>
-      </w:pPr>
-      <w:r>
-        <w:rPr>
-          <w:rFonts w:ascii="Times New Roman" w:hAnsi="Times New Roman" w:cs="Times New Roman"/>
-          <w:sz w:val="26"/>
-          <w:szCs w:val="26"/>
-        </w:rPr>
-        <w:t>6. SV là người khuyết tật</w:t>
-      </w:r>
-    </w:p>
-    <w:p>
-      <w:pPr>
-        <w:jc w:val="both"/>
-        <w:rPr>
-          <w:rFonts w:ascii="Times New Roman" w:hAnsi="Times New Roman" w:cs="Times New Roman"/>
-          <w:sz w:val="26"/>
-          <w:szCs w:val="26"/>
-        </w:rPr>
-      </w:pPr>
+          <w:lang w:val="en-US"/>
+        </w:rPr>
+      </w:pPr>
+      <w:r>
+        <w:rPr>
+          <w:rFonts w:ascii="Times New Roman" w:hAnsi="Times New Roman" w:cs="Times New Roman"/>
+          <w:sz w:val="26"/>
+          <w:szCs w:val="26"/>
+          <w:lang w:val="en-US"/>
+        </w:rPr>
+        <w:t xml:space="preserve">Đối tượng 1: </w:t>
+      </w:r>
+      <w:r>
+        <w:rPr>
+          <w:rFonts w:ascii="Times New Roman" w:hAnsi="Times New Roman" w:cs="Times New Roman"/>
+          <w:sz w:val="26"/>
+          <w:szCs w:val="26"/>
+        </w:rPr>
+        <w:t xml:space="preserve">SV đạt giải Quốc gia hoặc Quốc tế </w:t>
+      </w:r>
+    </w:p>
+    <w:p>
+      <w:pPr>
+        <w:jc w:val="both"/>
+        <w:rPr>
+          <w:rFonts w:ascii="Times New Roman" w:hAnsi="Times New Roman" w:cs="Times New Roman"/>
+          <w:sz w:val="26"/>
+          <w:szCs w:val="26"/>
+          <w:lang w:val="en-US"/>
+        </w:rPr>
+      </w:pPr>
+      <w:r>
+        <w:rPr>
+          <w:rFonts w:ascii="Times New Roman" w:hAnsi="Times New Roman" w:cs="Times New Roman"/>
+          <w:sz w:val="26"/>
+          <w:szCs w:val="26"/>
+        </w:rPr>
+        <w:t>Minh chứng</w:t>
+      </w:r>
+      <w:r>
+        <w:rPr>
+          <w:rFonts w:ascii="Times New Roman" w:hAnsi="Times New Roman" w:cs="Times New Roman"/>
+          <w:sz w:val="26"/>
+          <w:szCs w:val="26"/>
+          <w:lang w:val="en-US"/>
+        </w:rPr>
+        <w:t xml:space="preserve">: </w:t>
+      </w:r>
+    </w:p>
+    <w:p>
+      <w:pPr>
+        <w:pStyle w:val="ListParagraph"/>
+        <w:numPr>
+          <w:ilvl w:val="0"/>
+          <w:numId w:val="2"/>
+        </w:numPr>
+        <w:jc w:val="both"/>
+        <w:rPr>
+          <w:rFonts w:ascii="Times New Roman" w:hAnsi="Times New Roman" w:cs="Times New Roman"/>
+          <w:sz w:val="26"/>
+          <w:szCs w:val="26"/>
+        </w:rPr>
+      </w:pPr>
+      <w:r>
+        <w:rPr>
+          <w:rFonts w:ascii="Times New Roman" w:hAnsi="Times New Roman" w:cs="Times New Roman"/>
+          <w:sz w:val="26"/>
+          <w:szCs w:val="26"/>
+        </w:rPr>
+        <w:t>Giấy chứng nhận, Giấy khen, Bằng khen về việc đạt giải Quốc gia hoặc Quốc tế (trong thời gian học cấp 3)</w:t>
+      </w:r>
+    </w:p>
+    <w:p>
+      <w:pPr>
+        <w:jc w:val="both"/>
+        <w:rPr>
+          <w:rFonts w:ascii="Times New Roman" w:hAnsi="Times New Roman" w:cs="Times New Roman"/>
+          <w:sz w:val="26"/>
+          <w:szCs w:val="26"/>
+        </w:rPr>
+      </w:pPr>
+      <w:r>
+        <w:rPr>
+          <w:rFonts w:ascii="Times New Roman" w:hAnsi="Times New Roman" w:cs="Times New Roman"/>
+          <w:sz w:val="26"/>
+          <w:szCs w:val="26"/>
+          <w:lang w:val="en-US"/>
+        </w:rPr>
+        <w:t>Đối tượng 2:</w:t>
+      </w:r>
+      <w:r>
+        <w:rPr>
+          <w:rFonts w:ascii="Times New Roman" w:hAnsi="Times New Roman" w:cs="Times New Roman"/>
+          <w:sz w:val="26"/>
+          <w:szCs w:val="26"/>
+        </w:rPr>
+        <w:t xml:space="preserve"> SV là con của Liệt sỹ </w:t>
+      </w:r>
+    </w:p>
+    <w:p>
+      <w:pPr>
+        <w:pStyle w:val="ListParagraph"/>
+        <w:numPr>
+          <w:ilvl w:val="0"/>
+          <w:numId w:val="2"/>
+        </w:numPr>
+        <w:jc w:val="both"/>
+        <w:rPr>
+          <w:rFonts w:ascii="Times New Roman" w:hAnsi="Times New Roman" w:cs="Times New Roman"/>
+          <w:sz w:val="26"/>
+          <w:szCs w:val="26"/>
+        </w:rPr>
+      </w:pPr>
+      <w:r>
+        <w:rPr>
+          <w:rFonts w:ascii="Times New Roman" w:hAnsi="Times New Roman" w:cs="Times New Roman"/>
+          <w:sz w:val="26"/>
+          <w:szCs w:val="26"/>
+        </w:rPr>
+        <w:t xml:space="preserve"> Giấy chứng nhận/xác nhận Liệt sỹ </w:t>
+      </w:r>
+    </w:p>
+    <w:p>
+      <w:pPr>
+        <w:pStyle w:val="ListParagraph"/>
+        <w:numPr>
+          <w:ilvl w:val="0"/>
+          <w:numId w:val="2"/>
+        </w:numPr>
+        <w:jc w:val="both"/>
+        <w:rPr>
+          <w:rFonts w:ascii="Times New Roman" w:hAnsi="Times New Roman" w:cs="Times New Roman"/>
+          <w:sz w:val="26"/>
+          <w:szCs w:val="26"/>
+        </w:rPr>
+      </w:pPr>
+      <w:r>
+        <w:rPr>
+          <w:rFonts w:ascii="Times New Roman" w:hAnsi="Times New Roman" w:cs="Times New Roman"/>
+          <w:sz w:val="26"/>
+          <w:szCs w:val="26"/>
+        </w:rPr>
+        <w:t>Giấy Khai sinh hoặc Sổ Hộ Khẩu</w:t>
+      </w:r>
+    </w:p>
+    <w:p>
+      <w:pPr>
+        <w:jc w:val="both"/>
+        <w:rPr>
+          <w:rFonts w:ascii="Times New Roman" w:hAnsi="Times New Roman" w:cs="Times New Roman"/>
+          <w:sz w:val="26"/>
+          <w:szCs w:val="26"/>
+        </w:rPr>
+      </w:pPr>
+      <w:r>
+        <w:rPr>
+          <w:rFonts w:ascii="Times New Roman" w:hAnsi="Times New Roman" w:cs="Times New Roman"/>
+          <w:sz w:val="26"/>
+          <w:szCs w:val="26"/>
+          <w:lang w:val="en-US"/>
+        </w:rPr>
+        <w:lastRenderedPageBreak/>
+        <w:t>Đối tượng 3:</w:t>
+      </w:r>
+      <w:r>
+        <w:rPr>
+          <w:rFonts w:ascii="Times New Roman" w:hAnsi="Times New Roman" w:cs="Times New Roman"/>
+          <w:sz w:val="26"/>
+          <w:szCs w:val="26"/>
+        </w:rPr>
+        <w:t xml:space="preserve"> SV là con của Thương binh, bệnh binh, người có công với cách mạng hoặc con của người được hưởng chính sách như thương binh.</w:t>
+      </w:r>
+    </w:p>
+    <w:p>
+      <w:pPr>
+        <w:pStyle w:val="ListParagraph"/>
+        <w:numPr>
+          <w:ilvl w:val="0"/>
+          <w:numId w:val="2"/>
+        </w:numPr>
+        <w:jc w:val="both"/>
+        <w:rPr>
+          <w:rFonts w:ascii="Times New Roman" w:hAnsi="Times New Roman" w:cs="Times New Roman"/>
+          <w:sz w:val="26"/>
+          <w:szCs w:val="26"/>
+        </w:rPr>
+      </w:pPr>
+      <w:r>
+        <w:rPr>
+          <w:rFonts w:ascii="Times New Roman" w:hAnsi="Times New Roman" w:cs="Times New Roman"/>
+          <w:sz w:val="26"/>
+          <w:szCs w:val="26"/>
+        </w:rPr>
+        <w:t xml:space="preserve"> Giấy xác nhận/chứng nhận Thương binh, bệnh binh, người có công với CM và </w:t>
+      </w:r>
+    </w:p>
+    <w:p>
+      <w:pPr>
+        <w:pStyle w:val="ListParagraph"/>
+        <w:numPr>
+          <w:ilvl w:val="0"/>
+          <w:numId w:val="2"/>
+        </w:numPr>
+        <w:jc w:val="both"/>
+        <w:rPr>
+          <w:rFonts w:ascii="Times New Roman" w:hAnsi="Times New Roman" w:cs="Times New Roman"/>
+          <w:sz w:val="26"/>
+          <w:szCs w:val="26"/>
+        </w:rPr>
+      </w:pPr>
+      <w:r>
+        <w:rPr>
+          <w:rFonts w:ascii="Times New Roman" w:hAnsi="Times New Roman" w:cs="Times New Roman"/>
+          <w:sz w:val="26"/>
+          <w:szCs w:val="26"/>
+        </w:rPr>
+        <w:t>Giấy khai sinh hoặc Sổ hộ khẩu</w:t>
+      </w:r>
+    </w:p>
+    <w:p>
+      <w:pPr>
+        <w:jc w:val="both"/>
+        <w:rPr>
+          <w:rFonts w:ascii="Times New Roman" w:hAnsi="Times New Roman" w:cs="Times New Roman"/>
+          <w:sz w:val="26"/>
+          <w:szCs w:val="26"/>
+        </w:rPr>
+      </w:pPr>
+      <w:r>
+        <w:rPr>
+          <w:rFonts w:ascii="Times New Roman" w:hAnsi="Times New Roman" w:cs="Times New Roman"/>
+          <w:sz w:val="26"/>
+          <w:szCs w:val="26"/>
+          <w:lang w:val="en-US"/>
+        </w:rPr>
+        <w:t>Đối tượng 4:</w:t>
+      </w:r>
+      <w:r>
+        <w:rPr>
+          <w:rFonts w:ascii="Times New Roman" w:hAnsi="Times New Roman" w:cs="Times New Roman"/>
+          <w:sz w:val="26"/>
+          <w:szCs w:val="26"/>
+        </w:rPr>
+        <w:t xml:space="preserve"> SV người dân tộc thiểu số</w:t>
+      </w:r>
+    </w:p>
+    <w:p>
+      <w:pPr>
+        <w:jc w:val="both"/>
+        <w:rPr>
+          <w:rFonts w:ascii="Times New Roman" w:hAnsi="Times New Roman" w:cs="Times New Roman"/>
+          <w:sz w:val="26"/>
+          <w:szCs w:val="26"/>
+          <w:lang w:val="en-US"/>
+        </w:rPr>
+      </w:pPr>
+      <w:r>
+        <w:rPr>
+          <w:rFonts w:ascii="Times New Roman" w:hAnsi="Times New Roman" w:cs="Times New Roman"/>
+          <w:sz w:val="26"/>
+          <w:szCs w:val="26"/>
+        </w:rPr>
+        <w:t>Minh chứng</w:t>
+      </w:r>
+      <w:r>
+        <w:rPr>
+          <w:rFonts w:ascii="Times New Roman" w:hAnsi="Times New Roman" w:cs="Times New Roman"/>
+          <w:sz w:val="26"/>
+          <w:szCs w:val="26"/>
+          <w:lang w:val="en-US"/>
+        </w:rPr>
+        <w:t>:</w:t>
+      </w:r>
+    </w:p>
+    <w:p>
+      <w:pPr>
+        <w:pStyle w:val="ListParagraph"/>
+        <w:numPr>
+          <w:ilvl w:val="0"/>
+          <w:numId w:val="2"/>
+        </w:numPr>
+        <w:jc w:val="both"/>
+        <w:rPr>
+          <w:rFonts w:ascii="Times New Roman" w:hAnsi="Times New Roman" w:cs="Times New Roman"/>
+          <w:sz w:val="26"/>
+          <w:szCs w:val="26"/>
+        </w:rPr>
+      </w:pPr>
+      <w:r>
+        <w:rPr>
+          <w:rFonts w:ascii="Times New Roman" w:hAnsi="Times New Roman" w:cs="Times New Roman"/>
+          <w:sz w:val="26"/>
+          <w:szCs w:val="26"/>
+        </w:rPr>
+        <w:t>Chứng minh nhân dân hoặc Căn cước công dân (cả 2 mặt)</w:t>
+      </w:r>
+    </w:p>
+    <w:p>
+      <w:pPr>
+        <w:jc w:val="both"/>
+        <w:rPr>
+          <w:rFonts w:ascii="Times New Roman" w:hAnsi="Times New Roman" w:cs="Times New Roman"/>
+          <w:sz w:val="26"/>
+          <w:szCs w:val="26"/>
+        </w:rPr>
+      </w:pPr>
+      <w:r>
+        <w:rPr>
+          <w:rFonts w:ascii="Times New Roman" w:hAnsi="Times New Roman" w:cs="Times New Roman"/>
+          <w:sz w:val="26"/>
+          <w:szCs w:val="26"/>
+          <w:lang w:val="en-US"/>
+        </w:rPr>
+        <w:t>Đối tượng 5:</w:t>
+      </w:r>
+      <w:r>
+        <w:rPr>
+          <w:rFonts w:ascii="Times New Roman" w:hAnsi="Times New Roman" w:cs="Times New Roman"/>
+          <w:sz w:val="26"/>
+          <w:szCs w:val="26"/>
+        </w:rPr>
+        <w:t xml:space="preserve">  SV mồ côi cả cha lẫn mẹ</w:t>
+      </w:r>
+    </w:p>
+    <w:p>
+      <w:pPr>
+        <w:jc w:val="both"/>
+        <w:rPr>
+          <w:rFonts w:ascii="Times New Roman" w:hAnsi="Times New Roman" w:cs="Times New Roman"/>
+          <w:sz w:val="26"/>
+          <w:szCs w:val="26"/>
+        </w:rPr>
+      </w:pPr>
+      <w:r>
+        <w:rPr>
+          <w:rFonts w:ascii="Times New Roman" w:hAnsi="Times New Roman" w:cs="Times New Roman"/>
+          <w:sz w:val="26"/>
+          <w:szCs w:val="26"/>
+        </w:rPr>
+        <w:t xml:space="preserve">Minh chứng: </w:t>
+      </w:r>
+    </w:p>
+    <w:p>
+      <w:pPr>
+        <w:pStyle w:val="ListParagraph"/>
+        <w:numPr>
+          <w:ilvl w:val="0"/>
+          <w:numId w:val="2"/>
+        </w:numPr>
+        <w:jc w:val="both"/>
+        <w:rPr>
+          <w:rFonts w:ascii="Times New Roman" w:hAnsi="Times New Roman" w:cs="Times New Roman"/>
+          <w:sz w:val="26"/>
+          <w:szCs w:val="26"/>
+        </w:rPr>
+      </w:pPr>
+      <w:r>
+        <w:rPr>
+          <w:rFonts w:ascii="Times New Roman" w:hAnsi="Times New Roman" w:cs="Times New Roman"/>
+          <w:sz w:val="26"/>
+          <w:szCs w:val="26"/>
+        </w:rPr>
+        <w:t>Giấy xác nhận của địa phương là con mồ côi cả cha lẫn mẹ. (hoặc giấy chứng tử của Cha và Mẹ cùng với giấy khai sinh)</w:t>
+      </w:r>
+    </w:p>
+    <w:p>
+      <w:pPr>
+        <w:jc w:val="both"/>
+        <w:rPr>
+          <w:rFonts w:ascii="Times New Roman" w:hAnsi="Times New Roman" w:cs="Times New Roman"/>
+          <w:sz w:val="26"/>
+          <w:szCs w:val="26"/>
+        </w:rPr>
+      </w:pPr>
+      <w:r>
+        <w:rPr>
+          <w:rFonts w:ascii="Times New Roman" w:hAnsi="Times New Roman" w:cs="Times New Roman"/>
+          <w:sz w:val="26"/>
+          <w:szCs w:val="26"/>
+          <w:lang w:val="en-US"/>
+        </w:rPr>
+        <w:t>Đối tượng 6:</w:t>
+      </w:r>
+      <w:r>
+        <w:rPr>
+          <w:rFonts w:ascii="Times New Roman" w:hAnsi="Times New Roman" w:cs="Times New Roman"/>
+          <w:sz w:val="26"/>
+          <w:szCs w:val="26"/>
+        </w:rPr>
+        <w:t xml:space="preserve"> SV là người khuyết tật</w:t>
+      </w:r>
+    </w:p>
+    <w:p>
+      <w:pPr>
+        <w:jc w:val="both"/>
+        <w:rPr>
+          <w:rFonts w:ascii="Times New Roman" w:hAnsi="Times New Roman" w:cs="Times New Roman"/>
+          <w:sz w:val="26"/>
+          <w:szCs w:val="26"/>
+        </w:rPr>
+      </w:pPr>
+      <w:r>
+        <w:rPr>
+          <w:rFonts w:ascii="Times New Roman" w:hAnsi="Times New Roman" w:cs="Times New Roman"/>
+          <w:sz w:val="26"/>
+          <w:szCs w:val="26"/>
+          <w:lang w:val="en-US"/>
+        </w:rPr>
+        <w:t xml:space="preserve">- </w:t>
+      </w:r>
       <w:r>
         <w:rPr>
           <w:rFonts w:ascii="Times New Roman" w:hAnsi="Times New Roman" w:cs="Times New Roman"/>
@@ -510,30 +1932,522 @@
           <w:rFonts w:ascii="Times New Roman" w:hAnsi="Times New Roman" w:cs="Times New Roman"/>
           <w:sz w:val="26"/>
           <w:szCs w:val="26"/>
-        </w:rPr>
-        <w:t>7. SV có hộ khẩu thuộc xã miền núi và gia đình có hoàn cảnh khó khăn</w:t>
-      </w:r>
-    </w:p>
-    <w:p>
-      <w:pPr>
-        <w:jc w:val="both"/>
-        <w:rPr>
-          <w:rFonts w:ascii="Times New Roman" w:hAnsi="Times New Roman" w:cs="Times New Roman"/>
-          <w:sz w:val="26"/>
-          <w:szCs w:val="26"/>
-        </w:rPr>
-      </w:pPr>
-      <w:r>
-        <w:rPr>
-          <w:rFonts w:ascii="Times New Roman" w:hAnsi="Times New Roman" w:cs="Times New Roman"/>
-          <w:sz w:val="26"/>
-          <w:szCs w:val="26"/>
-        </w:rPr>
-        <w:t>Minh chứng cần nộp gồm 2 loại giấy tờ: 1/Giấy xác nhận của địa phương về việc gia đình thuộc XÃ miền núi (KHÔNG chấp nhận giấy xác nhận thuộc Huyện miền núi) và 2/Giấy xác nhận của địa phương về việc gia đình có hoàn cảnh khó khăn (Lưu ý: có thể gộp 2 nội dụng xác nhận trên vào 1 giấy xác nhận)</w:t>
-      </w:r>
-    </w:p>
-    <w:p>
-      <w:pPr>
+          <w:lang w:val="en-US"/>
+        </w:rPr>
+        <w:t>Đối tượng 7:</w:t>
+      </w:r>
+      <w:r>
+        <w:rPr>
+          <w:rFonts w:ascii="Times New Roman" w:hAnsi="Times New Roman" w:cs="Times New Roman"/>
+          <w:sz w:val="26"/>
+          <w:szCs w:val="26"/>
+        </w:rPr>
+        <w:t xml:space="preserve"> SV có hộ khẩu thuộc xã miền núi và gia đình có hoàn cảnh khó khăn</w:t>
+      </w:r>
+    </w:p>
+    <w:p>
+      <w:pPr>
+        <w:ind w:firstLine="720"/>
+        <w:jc w:val="both"/>
+        <w:rPr>
+          <w:rFonts w:ascii="Times New Roman" w:hAnsi="Times New Roman" w:cs="Times New Roman"/>
+          <w:sz w:val="26"/>
+          <w:szCs w:val="26"/>
+        </w:rPr>
+      </w:pPr>
+      <w:r>
+        <w:rPr>
+          <w:rFonts w:ascii="Times New Roman" w:hAnsi="Times New Roman" w:cs="Times New Roman"/>
+          <w:sz w:val="26"/>
+          <w:szCs w:val="26"/>
+          <w:lang w:val="en-US"/>
+        </w:rPr>
+        <w:t xml:space="preserve">- </w:t>
+      </w:r>
+      <w:r>
+        <w:rPr>
+          <w:rFonts w:ascii="Times New Roman" w:hAnsi="Times New Roman" w:cs="Times New Roman"/>
+          <w:sz w:val="26"/>
+          <w:szCs w:val="26"/>
+        </w:rPr>
+        <w:t xml:space="preserve">Giấy xác nhận của địa phương về việc gia đình thuộc XÃ miền núi (KHÔNG chấp nhận giấy xác nhận thuộc Huyện miền núi) </w:t>
+      </w:r>
+    </w:p>
+    <w:p>
+      <w:pPr>
+        <w:ind w:firstLine="720"/>
+        <w:jc w:val="both"/>
+        <w:rPr>
+          <w:rFonts w:ascii="Times New Roman" w:hAnsi="Times New Roman" w:cs="Times New Roman"/>
+          <w:sz w:val="26"/>
+          <w:szCs w:val="26"/>
+        </w:rPr>
+      </w:pPr>
+      <w:r>
+        <w:rPr>
+          <w:rFonts w:ascii="Times New Roman" w:hAnsi="Times New Roman" w:cs="Times New Roman"/>
+          <w:sz w:val="26"/>
+          <w:szCs w:val="26"/>
+          <w:lang w:val="en-US"/>
+        </w:rPr>
+        <w:t xml:space="preserve">- </w:t>
+      </w:r>
+      <w:r>
+        <w:rPr>
+          <w:rFonts w:ascii="Times New Roman" w:hAnsi="Times New Roman" w:cs="Times New Roman"/>
+          <w:sz w:val="26"/>
+          <w:szCs w:val="26"/>
+        </w:rPr>
+        <w:t>Giấy xác nhận của địa phương về việc gia đình có hoàn cảnh khó khăn (Lưu ý: có thể gộp 2 nội dụng xác nhận trên vào 1 giấy xác nhận)</w:t>
+      </w:r>
+    </w:p>
+    <w:p>
+      <w:pPr>
+        <w:jc w:val="both"/>
+        <w:rPr>
+          <w:rFonts w:ascii="Times New Roman" w:hAnsi="Times New Roman" w:cs="Times New Roman"/>
+          <w:sz w:val="26"/>
+          <w:szCs w:val="26"/>
+        </w:rPr>
+      </w:pPr>
+      <w:r>
+        <w:rPr>
+          <w:rFonts w:ascii="Times New Roman" w:hAnsi="Times New Roman" w:cs="Times New Roman"/>
+          <w:sz w:val="26"/>
+          <w:szCs w:val="26"/>
+          <w:lang w:val="en-US"/>
+        </w:rPr>
+        <w:t xml:space="preserve">Đối tượng </w:t>
+      </w:r>
+      <w:r>
+        <w:rPr>
+          <w:rFonts w:ascii="Times New Roman" w:hAnsi="Times New Roman" w:cs="Times New Roman"/>
+          <w:sz w:val="26"/>
+          <w:szCs w:val="26"/>
+        </w:rPr>
+        <w:t>8. SV thuộc gia đình hộ Nghèo</w:t>
+      </w:r>
+    </w:p>
+    <w:p>
+      <w:pPr>
+        <w:pStyle w:val="ListParagraph"/>
+        <w:numPr>
+          <w:ilvl w:val="0"/>
+          <w:numId w:val="2"/>
+        </w:numPr>
+        <w:jc w:val="both"/>
+        <w:rPr>
+          <w:rFonts w:ascii="Times New Roman" w:hAnsi="Times New Roman" w:cs="Times New Roman"/>
+          <w:sz w:val="26"/>
+          <w:szCs w:val="26"/>
+        </w:rPr>
+      </w:pPr>
+      <w:r>
+        <w:rPr>
+          <w:rFonts w:ascii="Times New Roman" w:hAnsi="Times New Roman" w:cs="Times New Roman"/>
+          <w:sz w:val="26"/>
+          <w:szCs w:val="26"/>
+        </w:rPr>
+        <w:t xml:space="preserve"> Sổ hộ nghèo năm 2021 hoặc Giấy xác nhận gia đình thuộc Hộ nghèo năm 2021</w:t>
+      </w:r>
+    </w:p>
+    <w:p>
+      <w:pPr>
+        <w:jc w:val="both"/>
+        <w:rPr>
+          <w:rFonts w:ascii="Times New Roman" w:hAnsi="Times New Roman" w:cs="Times New Roman"/>
+          <w:sz w:val="26"/>
+          <w:szCs w:val="26"/>
+        </w:rPr>
+      </w:pPr>
+      <w:r>
+        <w:rPr>
+          <w:rFonts w:ascii="Times New Roman" w:hAnsi="Times New Roman" w:cs="Times New Roman"/>
+          <w:sz w:val="26"/>
+          <w:szCs w:val="26"/>
+          <w:lang w:val="en-US"/>
+        </w:rPr>
+        <w:t xml:space="preserve">Đối tượng </w:t>
+      </w:r>
+      <w:r>
+        <w:rPr>
+          <w:rFonts w:ascii="Times New Roman" w:hAnsi="Times New Roman" w:cs="Times New Roman"/>
+          <w:sz w:val="26"/>
+          <w:szCs w:val="26"/>
+        </w:rPr>
+        <w:t>9</w:t>
+      </w:r>
+      <w:r>
+        <w:rPr>
+          <w:rFonts w:ascii="Times New Roman" w:hAnsi="Times New Roman" w:cs="Times New Roman"/>
+          <w:sz w:val="26"/>
+          <w:szCs w:val="26"/>
+          <w:lang w:val="en-US"/>
+        </w:rPr>
+        <w:t>:</w:t>
+      </w:r>
+      <w:r>
+        <w:rPr>
+          <w:rFonts w:ascii="Times New Roman" w:hAnsi="Times New Roman" w:cs="Times New Roman"/>
+          <w:sz w:val="26"/>
+          <w:szCs w:val="26"/>
+        </w:rPr>
+        <w:t xml:space="preserve"> SV thuộc hộ Cận nghèo</w:t>
+      </w:r>
+    </w:p>
+    <w:p>
+      <w:pPr>
+        <w:pStyle w:val="ListParagraph"/>
+        <w:numPr>
+          <w:ilvl w:val="0"/>
+          <w:numId w:val="2"/>
+        </w:numPr>
+        <w:jc w:val="both"/>
+        <w:rPr>
+          <w:rFonts w:ascii="Times New Roman" w:hAnsi="Times New Roman" w:cs="Times New Roman"/>
+          <w:sz w:val="26"/>
+          <w:szCs w:val="26"/>
+        </w:rPr>
+      </w:pPr>
+      <w:r>
+        <w:rPr>
+          <w:rFonts w:ascii="Times New Roman" w:hAnsi="Times New Roman" w:cs="Times New Roman"/>
+          <w:sz w:val="26"/>
+          <w:szCs w:val="26"/>
+        </w:rPr>
+        <w:t xml:space="preserve"> Sổ hộ cận nghèo năm 2021 hoặc Giấy xác nhận gia đình thuộc Hộ cận nghèo năm 2021</w:t>
+      </w:r>
+    </w:p>
+    <w:p>
+      <w:pPr>
+        <w:jc w:val="both"/>
+        <w:rPr>
+          <w:rFonts w:ascii="Times New Roman" w:hAnsi="Times New Roman" w:cs="Times New Roman"/>
+          <w:sz w:val="26"/>
+          <w:szCs w:val="26"/>
+        </w:rPr>
+      </w:pPr>
+      <w:r>
+        <w:rPr>
+          <w:rFonts w:ascii="Times New Roman" w:hAnsi="Times New Roman" w:cs="Times New Roman"/>
+          <w:sz w:val="26"/>
+          <w:szCs w:val="26"/>
+          <w:lang w:val="en-US"/>
+        </w:rPr>
+        <w:t xml:space="preserve">Đối tượng </w:t>
+      </w:r>
+      <w:r>
+        <w:rPr>
+          <w:rFonts w:ascii="Times New Roman" w:hAnsi="Times New Roman" w:cs="Times New Roman"/>
+          <w:sz w:val="26"/>
+          <w:szCs w:val="26"/>
+        </w:rPr>
+        <w:t>10</w:t>
+      </w:r>
+      <w:r>
+        <w:rPr>
+          <w:rFonts w:ascii="Times New Roman" w:hAnsi="Times New Roman" w:cs="Times New Roman"/>
+          <w:sz w:val="26"/>
+          <w:szCs w:val="26"/>
+          <w:lang w:val="en-US"/>
+        </w:rPr>
+        <w:t xml:space="preserve">: </w:t>
+      </w:r>
+      <w:r>
+        <w:rPr>
+          <w:rFonts w:ascii="Times New Roman" w:hAnsi="Times New Roman" w:cs="Times New Roman"/>
+          <w:sz w:val="26"/>
+          <w:szCs w:val="26"/>
+        </w:rPr>
+        <w:t>SV mồ côi Cha hoặc Mẹ và gia đình có hoàn cảnh khó khăn</w:t>
+      </w:r>
+    </w:p>
+    <w:p>
+      <w:pPr>
+        <w:pStyle w:val="ListParagraph"/>
+        <w:numPr>
+          <w:ilvl w:val="0"/>
+          <w:numId w:val="2"/>
+        </w:numPr>
+        <w:jc w:val="both"/>
+        <w:rPr>
+          <w:rFonts w:ascii="Times New Roman" w:hAnsi="Times New Roman" w:cs="Times New Roman"/>
+          <w:sz w:val="26"/>
+          <w:szCs w:val="26"/>
+        </w:rPr>
+      </w:pPr>
+      <w:r>
+        <w:rPr>
+          <w:rFonts w:ascii="Times New Roman" w:hAnsi="Times New Roman" w:cs="Times New Roman"/>
+          <w:sz w:val="26"/>
+          <w:szCs w:val="26"/>
+        </w:rPr>
+        <w:t xml:space="preserve">Giấy xác nhận con mồ côi Cha (hoặc mồ côi Mẹ) </w:t>
+      </w:r>
+    </w:p>
+    <w:p>
+      <w:pPr>
+        <w:pStyle w:val="ListParagraph"/>
+        <w:numPr>
+          <w:ilvl w:val="0"/>
+          <w:numId w:val="2"/>
+        </w:numPr>
+        <w:jc w:val="both"/>
+        <w:rPr>
+          <w:rFonts w:ascii="Times New Roman" w:hAnsi="Times New Roman" w:cs="Times New Roman"/>
+          <w:sz w:val="26"/>
+          <w:szCs w:val="26"/>
+        </w:rPr>
+      </w:pPr>
+      <w:r>
+        <w:rPr>
+          <w:rFonts w:ascii="Times New Roman" w:hAnsi="Times New Roman" w:cs="Times New Roman"/>
+          <w:sz w:val="26"/>
+          <w:szCs w:val="26"/>
+        </w:rPr>
+        <w:t>Giấy xác nhận của địa phường về gia đình có hoàn cảnh đặc biệt khó khăn, hộ nghèo, hộ cần nghèo năm 2021</w:t>
+      </w:r>
+    </w:p>
+    <w:p>
+      <w:pPr>
+        <w:jc w:val="both"/>
+        <w:rPr>
+          <w:rFonts w:ascii="Times New Roman" w:hAnsi="Times New Roman" w:cs="Times New Roman"/>
+          <w:sz w:val="26"/>
+          <w:szCs w:val="26"/>
+        </w:rPr>
+      </w:pPr>
+      <w:r>
+        <w:rPr>
+          <w:rFonts w:ascii="Times New Roman" w:hAnsi="Times New Roman" w:cs="Times New Roman"/>
+          <w:sz w:val="26"/>
+          <w:szCs w:val="26"/>
+          <w:lang w:val="en-US"/>
+        </w:rPr>
+        <w:t xml:space="preserve">Đối tượng </w:t>
+      </w:r>
+      <w:r>
+        <w:rPr>
+          <w:rFonts w:ascii="Times New Roman" w:hAnsi="Times New Roman" w:cs="Times New Roman"/>
+          <w:sz w:val="26"/>
+          <w:szCs w:val="26"/>
+        </w:rPr>
+        <w:t>11</w:t>
+      </w:r>
+      <w:r>
+        <w:rPr>
+          <w:rFonts w:ascii="Times New Roman" w:hAnsi="Times New Roman" w:cs="Times New Roman"/>
+          <w:sz w:val="26"/>
+          <w:szCs w:val="26"/>
+          <w:lang w:val="en-US"/>
+        </w:rPr>
+        <w:t>:</w:t>
+      </w:r>
+      <w:r>
+        <w:rPr>
+          <w:rFonts w:ascii="Times New Roman" w:hAnsi="Times New Roman" w:cs="Times New Roman"/>
+          <w:sz w:val="26"/>
+          <w:szCs w:val="26"/>
+        </w:rPr>
+        <w:t xml:space="preserve"> SV có hộ khẩu thuộc Xã Bãi ngang ven biển có hoàn cảnh khó khăn</w:t>
+      </w:r>
+    </w:p>
+    <w:p>
+      <w:pPr>
+        <w:pStyle w:val="ListParagraph"/>
+        <w:numPr>
+          <w:ilvl w:val="0"/>
+          <w:numId w:val="2"/>
+        </w:numPr>
+        <w:jc w:val="both"/>
+        <w:rPr>
+          <w:rFonts w:ascii="Times New Roman" w:hAnsi="Times New Roman" w:cs="Times New Roman"/>
+          <w:sz w:val="26"/>
+          <w:szCs w:val="26"/>
+        </w:rPr>
+      </w:pPr>
+      <w:r>
+        <w:rPr>
+          <w:rFonts w:ascii="Times New Roman" w:hAnsi="Times New Roman" w:cs="Times New Roman"/>
+          <w:sz w:val="26"/>
+          <w:szCs w:val="26"/>
+        </w:rPr>
+        <w:t xml:space="preserve"> Giấy xác nhận của địa phương về việc gia đình thuộc xã bãi ngang ven biển năm 2021 </w:t>
+      </w:r>
+    </w:p>
+    <w:p>
+      <w:pPr>
+        <w:pStyle w:val="ListParagraph"/>
+        <w:numPr>
+          <w:ilvl w:val="0"/>
+          <w:numId w:val="2"/>
+        </w:numPr>
+        <w:jc w:val="both"/>
+        <w:rPr>
+          <w:rFonts w:ascii="Times New Roman" w:hAnsi="Times New Roman" w:cs="Times New Roman"/>
+          <w:sz w:val="26"/>
+          <w:szCs w:val="26"/>
+        </w:rPr>
+      </w:pPr>
+      <w:r>
+        <w:rPr>
+          <w:rFonts w:ascii="Times New Roman" w:hAnsi="Times New Roman" w:cs="Times New Roman"/>
+          <w:sz w:val="26"/>
+          <w:szCs w:val="26"/>
+        </w:rPr>
+        <w:t>Giấy xác của địa phương về việc gia đình có hoàn cảnh khó khăn năm 2021 (có thể 1 giấy xác nhận cho cả 2 nội dung)</w:t>
+      </w:r>
+    </w:p>
+    <w:p>
+      <w:pPr>
+        <w:jc w:val="both"/>
+        <w:rPr>
+          <w:rFonts w:ascii="Times New Roman" w:hAnsi="Times New Roman" w:cs="Times New Roman"/>
+          <w:sz w:val="26"/>
+          <w:szCs w:val="26"/>
+        </w:rPr>
+      </w:pPr>
+      <w:r>
+        <w:rPr>
+          <w:rFonts w:ascii="Times New Roman" w:hAnsi="Times New Roman" w:cs="Times New Roman"/>
+          <w:sz w:val="26"/>
+          <w:szCs w:val="26"/>
+          <w:lang w:val="en-US"/>
+        </w:rPr>
+        <w:t xml:space="preserve">Đối tượng </w:t>
+      </w:r>
+      <w:r>
+        <w:rPr>
+          <w:rFonts w:ascii="Times New Roman" w:hAnsi="Times New Roman" w:cs="Times New Roman"/>
+          <w:sz w:val="26"/>
+          <w:szCs w:val="26"/>
+        </w:rPr>
+        <w:t>12</w:t>
+      </w:r>
+      <w:r>
+        <w:rPr>
+          <w:rFonts w:ascii="Times New Roman" w:hAnsi="Times New Roman" w:cs="Times New Roman"/>
+          <w:sz w:val="26"/>
+          <w:szCs w:val="26"/>
+          <w:lang w:val="en-US"/>
+        </w:rPr>
+        <w:t>:</w:t>
+      </w:r>
+      <w:r>
+        <w:rPr>
+          <w:rFonts w:ascii="Times New Roman" w:hAnsi="Times New Roman" w:cs="Times New Roman"/>
+          <w:sz w:val="26"/>
+          <w:szCs w:val="26"/>
+        </w:rPr>
+        <w:t xml:space="preserve"> SV có hộ khẩu thuộc XÃ miền núi</w:t>
+      </w:r>
+    </w:p>
+    <w:p>
+      <w:pPr>
+        <w:pStyle w:val="ListParagraph"/>
+        <w:numPr>
+          <w:ilvl w:val="0"/>
+          <w:numId w:val="2"/>
+        </w:numPr>
+        <w:jc w:val="both"/>
+        <w:rPr>
+          <w:rFonts w:ascii="Times New Roman" w:hAnsi="Times New Roman" w:cs="Times New Roman"/>
+          <w:sz w:val="26"/>
+          <w:szCs w:val="26"/>
+        </w:rPr>
+      </w:pPr>
+      <w:r>
+        <w:rPr>
+          <w:rFonts w:ascii="Times New Roman" w:hAnsi="Times New Roman" w:cs="Times New Roman"/>
+          <w:sz w:val="26"/>
+          <w:szCs w:val="26"/>
+        </w:rPr>
+        <w:t xml:space="preserve"> Giấy xác nhận của địa phương về việc gia đình thuộc XÃ miền núi năm 2021</w:t>
+      </w:r>
+    </w:p>
+    <w:p>
+      <w:pPr>
+        <w:pStyle w:val="ListParagraph"/>
+        <w:numPr>
+          <w:ilvl w:val="0"/>
+          <w:numId w:val="2"/>
+        </w:numPr>
+        <w:jc w:val="both"/>
+        <w:rPr>
+          <w:rFonts w:ascii="Times New Roman" w:hAnsi="Times New Roman" w:cs="Times New Roman"/>
+          <w:sz w:val="26"/>
+          <w:szCs w:val="26"/>
+        </w:rPr>
+      </w:pPr>
+      <w:r>
+        <w:rPr>
+          <w:rFonts w:ascii="Times New Roman" w:hAnsi="Times New Roman" w:cs="Times New Roman"/>
+          <w:sz w:val="26"/>
+          <w:szCs w:val="26"/>
+          <w:lang w:val="en-US"/>
+        </w:rPr>
+        <w:t xml:space="preserve"> </w:t>
+      </w:r>
+      <w:r>
+        <w:rPr>
+          <w:rFonts w:ascii="Times New Roman" w:hAnsi="Times New Roman" w:cs="Times New Roman"/>
+          <w:sz w:val="26"/>
+          <w:szCs w:val="26"/>
+        </w:rPr>
+        <w:t>Giấy Khai sinh hoặc Sổ hộ khẩu</w:t>
+      </w:r>
+    </w:p>
+    <w:p>
+      <w:pPr>
+        <w:jc w:val="both"/>
+        <w:rPr>
+          <w:rFonts w:ascii="Times New Roman" w:hAnsi="Times New Roman" w:cs="Times New Roman"/>
+          <w:sz w:val="26"/>
+          <w:szCs w:val="26"/>
+        </w:rPr>
+      </w:pPr>
+      <w:r>
+        <w:rPr>
+          <w:rFonts w:ascii="Times New Roman" w:hAnsi="Times New Roman" w:cs="Times New Roman"/>
+          <w:sz w:val="26"/>
+          <w:szCs w:val="26"/>
+          <w:lang w:val="en-US"/>
+        </w:rPr>
+        <w:t xml:space="preserve">Đối tượng </w:t>
+      </w:r>
+      <w:r>
+        <w:rPr>
+          <w:rFonts w:ascii="Times New Roman" w:hAnsi="Times New Roman" w:cs="Times New Roman"/>
+          <w:sz w:val="26"/>
+          <w:szCs w:val="26"/>
+        </w:rPr>
+        <w:t>13</w:t>
+      </w:r>
+      <w:r>
+        <w:rPr>
+          <w:rFonts w:ascii="Times New Roman" w:hAnsi="Times New Roman" w:cs="Times New Roman"/>
+          <w:sz w:val="26"/>
+          <w:szCs w:val="26"/>
+          <w:lang w:val="en-US"/>
+        </w:rPr>
+        <w:t>:</w:t>
+      </w:r>
+      <w:r>
+        <w:rPr>
+          <w:rFonts w:ascii="Times New Roman" w:hAnsi="Times New Roman" w:cs="Times New Roman"/>
+          <w:sz w:val="26"/>
+          <w:szCs w:val="26"/>
+        </w:rPr>
+        <w:t xml:space="preserve"> SV có hộ khẩu thuộc XÃ bãi ngang ven biển</w:t>
+      </w:r>
+    </w:p>
+    <w:p>
+      <w:pPr>
+        <w:pStyle w:val="ListParagraph"/>
+        <w:numPr>
+          <w:ilvl w:val="0"/>
+          <w:numId w:val="2"/>
+        </w:numPr>
         <w:jc w:val="both"/>
         <w:rPr>
           <w:rFonts w:ascii="Times New Roman" w:hAnsi="Times New Roman" w:cs="Times New Roman"/>
@@ -548,205 +2462,30 @@
           <w:szCs w:val="26"/>
         </w:rPr>
         <w:lastRenderedPageBreak/>
-        <w:t>8. SV thuộc gia đình hộ Nghèo</w:t>
-      </w:r>
-    </w:p>
-    <w:p>
-      <w:pPr>
-        <w:jc w:val="both"/>
-        <w:rPr>
-          <w:rFonts w:ascii="Times New Roman" w:hAnsi="Times New Roman" w:cs="Times New Roman"/>
-          <w:sz w:val="26"/>
-          <w:szCs w:val="26"/>
-        </w:rPr>
-      </w:pPr>
-      <w:r>
-        <w:rPr>
-          <w:rFonts w:ascii="Times New Roman" w:hAnsi="Times New Roman" w:cs="Times New Roman"/>
-          <w:sz w:val="26"/>
-          <w:szCs w:val="26"/>
-        </w:rPr>
-        <w:t>Minh chứng cần nộp: Sổ hộ nghèo năm 2021 hoặc Giấy xác nhận gia đình thuộc Hộ nghèo năm 2021</w:t>
-      </w:r>
-    </w:p>
-    <w:p>
-      <w:pPr>
-        <w:jc w:val="both"/>
-        <w:rPr>
-          <w:rFonts w:ascii="Times New Roman" w:hAnsi="Times New Roman" w:cs="Times New Roman"/>
-          <w:sz w:val="26"/>
-          <w:szCs w:val="26"/>
-        </w:rPr>
-      </w:pPr>
-      <w:r>
-        <w:rPr>
-          <w:rFonts w:ascii="Times New Roman" w:hAnsi="Times New Roman" w:cs="Times New Roman"/>
-          <w:sz w:val="26"/>
-          <w:szCs w:val="26"/>
-        </w:rPr>
-        <w:t>9. SV thuộc hộ Cận nghèo</w:t>
-      </w:r>
-    </w:p>
-    <w:p>
-      <w:pPr>
-        <w:jc w:val="both"/>
-        <w:rPr>
-          <w:rFonts w:ascii="Times New Roman" w:hAnsi="Times New Roman" w:cs="Times New Roman"/>
-          <w:sz w:val="26"/>
-          <w:szCs w:val="26"/>
-        </w:rPr>
-      </w:pPr>
-      <w:r>
-        <w:rPr>
-          <w:rFonts w:ascii="Times New Roman" w:hAnsi="Times New Roman" w:cs="Times New Roman"/>
-          <w:sz w:val="26"/>
-          <w:szCs w:val="26"/>
-        </w:rPr>
-        <w:t>Minh chứng cần nộp: Sổ hộ cận nghèo năm 2021 hoặc Giấy xác nhận gia đình thuộc Hộ cận nghèo năm 2021</w:t>
-      </w:r>
-    </w:p>
-    <w:p>
-      <w:pPr>
-        <w:jc w:val="both"/>
-        <w:rPr>
-          <w:rFonts w:ascii="Times New Roman" w:hAnsi="Times New Roman" w:cs="Times New Roman"/>
-          <w:sz w:val="26"/>
-          <w:szCs w:val="26"/>
-        </w:rPr>
-      </w:pPr>
-      <w:r>
-        <w:rPr>
-          <w:rFonts w:ascii="Times New Roman" w:hAnsi="Times New Roman" w:cs="Times New Roman"/>
-          <w:sz w:val="26"/>
-          <w:szCs w:val="26"/>
-        </w:rPr>
-        <w:t>10.SV mồ côi Cha hoặc Mẹ và gia đình có hoàn cảnh khó khăn</w:t>
-      </w:r>
-    </w:p>
-    <w:p>
-      <w:pPr>
-        <w:jc w:val="both"/>
-        <w:rPr>
-          <w:rFonts w:ascii="Times New Roman" w:hAnsi="Times New Roman" w:cs="Times New Roman"/>
-          <w:sz w:val="26"/>
-          <w:szCs w:val="26"/>
-        </w:rPr>
-      </w:pPr>
-      <w:r>
-        <w:rPr>
-          <w:rFonts w:ascii="Times New Roman" w:hAnsi="Times New Roman" w:cs="Times New Roman"/>
-          <w:sz w:val="26"/>
-          <w:szCs w:val="26"/>
-        </w:rPr>
-        <w:t>Minh chứng cần nộp gồm 2 loại giấy tờ: 1/Giấy xác nhận con mồ côi Cha (hoặc mồ côi Mẹ) và 2/Giấy xác nhận của địa phường về gia đình có hoàn cảnh đặc biệt khó khăn, hộ nghèo, hộ cần nghèo năm 2021</w:t>
-      </w:r>
-    </w:p>
-    <w:p>
-      <w:pPr>
-        <w:jc w:val="both"/>
-        <w:rPr>
-          <w:rFonts w:ascii="Times New Roman" w:hAnsi="Times New Roman" w:cs="Times New Roman"/>
-          <w:sz w:val="26"/>
-          <w:szCs w:val="26"/>
-        </w:rPr>
-      </w:pPr>
-      <w:r>
-        <w:rPr>
-          <w:rFonts w:ascii="Times New Roman" w:hAnsi="Times New Roman" w:cs="Times New Roman"/>
-          <w:sz w:val="26"/>
-          <w:szCs w:val="26"/>
-        </w:rPr>
-        <w:t>11. SV có hộ khẩu thuộc Xã Bãi ngang ven biển có hoàn cảnh khó khăn</w:t>
-      </w:r>
-    </w:p>
-    <w:p>
-      <w:pPr>
-        <w:jc w:val="both"/>
-        <w:rPr>
-          <w:rFonts w:ascii="Times New Roman" w:hAnsi="Times New Roman" w:cs="Times New Roman"/>
-          <w:sz w:val="26"/>
-          <w:szCs w:val="26"/>
-        </w:rPr>
-      </w:pPr>
-      <w:r>
-        <w:rPr>
-          <w:rFonts w:ascii="Times New Roman" w:hAnsi="Times New Roman" w:cs="Times New Roman"/>
-          <w:sz w:val="26"/>
-          <w:szCs w:val="26"/>
-        </w:rPr>
-        <w:t>Minh chứng cần nộp gồm 2 loại giấy tờ: Giấy xác nhận của địa phương về việc gia đình thuộc xã bãi ngang ven biển năm 2021 và 2/Giấy xác của địa phương về việc gia đình có hoàn cảnh khó khăn năm 2021 (có thể 1 giấy xác nhận cho cả 2 nội dung)</w:t>
-      </w:r>
-    </w:p>
-    <w:p>
-      <w:pPr>
-        <w:jc w:val="both"/>
-        <w:rPr>
-          <w:rFonts w:ascii="Times New Roman" w:hAnsi="Times New Roman" w:cs="Times New Roman"/>
-          <w:sz w:val="26"/>
-          <w:szCs w:val="26"/>
-        </w:rPr>
-      </w:pPr>
-      <w:r>
-        <w:rPr>
-          <w:rFonts w:ascii="Times New Roman" w:hAnsi="Times New Roman" w:cs="Times New Roman"/>
-          <w:sz w:val="26"/>
-          <w:szCs w:val="26"/>
-        </w:rPr>
-        <w:t>12. SV có hộ khẩu thuộc XÃ miền núi</w:t>
-      </w:r>
-    </w:p>
-    <w:p>
-      <w:pPr>
-        <w:jc w:val="both"/>
-        <w:rPr>
-          <w:rFonts w:ascii="Times New Roman" w:hAnsi="Times New Roman" w:cs="Times New Roman"/>
-          <w:sz w:val="26"/>
-          <w:szCs w:val="26"/>
-        </w:rPr>
-      </w:pPr>
-      <w:r>
-        <w:rPr>
-          <w:rFonts w:ascii="Times New Roman" w:hAnsi="Times New Roman" w:cs="Times New Roman"/>
-          <w:sz w:val="26"/>
-          <w:szCs w:val="26"/>
-        </w:rPr>
-        <w:t>Minh chứng cần nộp gồm 2 loại giấy tờ: 1/ Giấy xác nhận của địa phương về việc gia đình thuộc XÃ miền núi năm 2021 và 2/Giấy Khai sinh hoặc Sổ hộ khẩu</w:t>
-      </w:r>
-    </w:p>
-    <w:p>
-      <w:pPr>
-        <w:jc w:val="both"/>
-        <w:rPr>
-          <w:rFonts w:ascii="Times New Roman" w:hAnsi="Times New Roman" w:cs="Times New Roman"/>
-          <w:sz w:val="26"/>
-          <w:szCs w:val="26"/>
-        </w:rPr>
-      </w:pPr>
-      <w:r>
-        <w:rPr>
-          <w:rFonts w:ascii="Times New Roman" w:hAnsi="Times New Roman" w:cs="Times New Roman"/>
-          <w:sz w:val="26"/>
-          <w:szCs w:val="26"/>
-        </w:rPr>
-        <w:t>13. SV có hộ khẩu thuộc XÃ bãi ngang ven biển</w:t>
-      </w:r>
-    </w:p>
-    <w:p>
-      <w:pPr>
-        <w:jc w:val="both"/>
-        <w:rPr>
-          <w:rFonts w:ascii="Times New Roman" w:hAnsi="Times New Roman" w:cs="Times New Roman"/>
-          <w:sz w:val="26"/>
-          <w:szCs w:val="26"/>
-        </w:rPr>
-      </w:pPr>
-      <w:r>
-        <w:rPr>
-          <w:rFonts w:ascii="Times New Roman" w:hAnsi="Times New Roman" w:cs="Times New Roman"/>
-          <w:sz w:val="26"/>
-          <w:szCs w:val="26"/>
-        </w:rPr>
-        <w:t>Minh chứng cần nộp gồm 2 loại giấy tờ: 1/ Giấy xác nhận của địa phương về việc gia đình thuộc xã bãi ngang ven biển năm 2021 và 2/Giấy Khai sinh hoặc Sổ hộ khẩu</w:t>
+        <w:t xml:space="preserve"> Giấy xác nhận của địa phương về việc gia đình thuộc xã bãi ngang ven biển năm 2021 </w:t>
+      </w:r>
+    </w:p>
+    <w:p>
+      <w:pPr>
+        <w:pStyle w:val="ListParagraph"/>
+        <w:numPr>
+          <w:ilvl w:val="0"/>
+          <w:numId w:val="2"/>
+        </w:numPr>
+        <w:jc w:val="both"/>
+        <w:rPr>
+          <w:rFonts w:ascii="Times New Roman" w:hAnsi="Times New Roman" w:cs="Times New Roman"/>
+          <w:sz w:val="26"/>
+          <w:szCs w:val="26"/>
+        </w:rPr>
+      </w:pPr>
+      <w:r>
+        <w:rPr>
+          <w:rFonts w:ascii="Times New Roman" w:hAnsi="Times New Roman" w:cs="Times New Roman"/>
+          <w:sz w:val="26"/>
+          <w:szCs w:val="26"/>
+        </w:rPr>
+        <w:t>Giấy Khai sinh hoặc Sổ hộ khẩu</w:t>
       </w:r>
     </w:p>
     <w:p>
@@ -884,8 +2623,470 @@
       </w:rPr>
     </w:lvl>
   </w:abstractNum>
-  <w:num w:numId="1">
+  <w:abstractNum w:abstractNumId="1" w15:restartNumberingAfterBreak="0">
+    <w:nsid w:val="32D24D64"/>
+    <w:multiLevelType w:val="hybridMultilevel"/>
+    <w:tmpl w:val="3282F842"/>
+    <w:lvl w:ilvl="0" w:tplc="7C7E5E68">
+      <w:numFmt w:val="bullet"/>
+      <w:lvlText w:val="-"/>
+      <w:lvlJc w:val="left"/>
+      <w:pPr>
+        <w:ind w:left="720" w:hanging="360"/>
+      </w:pPr>
+      <w:rPr>
+        <w:rFonts w:ascii="Times New Roman" w:eastAsia="Arial" w:hAnsi="Times New Roman" w:cs="Times New Roman" w:hint="default"/>
+      </w:rPr>
+    </w:lvl>
+    <w:lvl w:ilvl="1" w:tplc="04090003" w:tentative="1">
+      <w:start w:val="1"/>
+      <w:numFmt w:val="bullet"/>
+      <w:lvlText w:val="o"/>
+      <w:lvlJc w:val="left"/>
+      <w:pPr>
+        <w:ind w:left="1440" w:hanging="360"/>
+      </w:pPr>
+      <w:rPr>
+        <w:rFonts w:ascii="Courier New" w:hAnsi="Courier New" w:cs="Courier New" w:hint="default"/>
+      </w:rPr>
+    </w:lvl>
+    <w:lvl w:ilvl="2" w:tplc="04090005" w:tentative="1">
+      <w:start w:val="1"/>
+      <w:numFmt w:val="bullet"/>
+      <w:lvlText w:val=""/>
+      <w:lvlJc w:val="left"/>
+      <w:pPr>
+        <w:ind w:left="2160" w:hanging="360"/>
+      </w:pPr>
+      <w:rPr>
+        <w:rFonts w:ascii="Wingdings" w:hAnsi="Wingdings" w:hint="default"/>
+      </w:rPr>
+    </w:lvl>
+    <w:lvl w:ilvl="3" w:tplc="04090001" w:tentative="1">
+      <w:start w:val="1"/>
+      <w:numFmt w:val="bullet"/>
+      <w:lvlText w:val=""/>
+      <w:lvlJc w:val="left"/>
+      <w:pPr>
+        <w:ind w:left="2880" w:hanging="360"/>
+      </w:pPr>
+      <w:rPr>
+        <w:rFonts w:ascii="Symbol" w:hAnsi="Symbol" w:hint="default"/>
+      </w:rPr>
+    </w:lvl>
+    <w:lvl w:ilvl="4" w:tplc="04090003" w:tentative="1">
+      <w:start w:val="1"/>
+      <w:numFmt w:val="bullet"/>
+      <w:lvlText w:val="o"/>
+      <w:lvlJc w:val="left"/>
+      <w:pPr>
+        <w:ind w:left="3600" w:hanging="360"/>
+      </w:pPr>
+      <w:rPr>
+        <w:rFonts w:ascii="Courier New" w:hAnsi="Courier New" w:cs="Courier New" w:hint="default"/>
+      </w:rPr>
+    </w:lvl>
+    <w:lvl w:ilvl="5" w:tplc="04090005" w:tentative="1">
+      <w:start w:val="1"/>
+      <w:numFmt w:val="bullet"/>
+      <w:lvlText w:val=""/>
+      <w:lvlJc w:val="left"/>
+      <w:pPr>
+        <w:ind w:left="4320" w:hanging="360"/>
+      </w:pPr>
+      <w:rPr>
+        <w:rFonts w:ascii="Wingdings" w:hAnsi="Wingdings" w:hint="default"/>
+      </w:rPr>
+    </w:lvl>
+    <w:lvl w:ilvl="6" w:tplc="04090001" w:tentative="1">
+      <w:start w:val="1"/>
+      <w:numFmt w:val="bullet"/>
+      <w:lvlText w:val=""/>
+      <w:lvlJc w:val="left"/>
+      <w:pPr>
+        <w:ind w:left="5040" w:hanging="360"/>
+      </w:pPr>
+      <w:rPr>
+        <w:rFonts w:ascii="Symbol" w:hAnsi="Symbol" w:hint="default"/>
+      </w:rPr>
+    </w:lvl>
+    <w:lvl w:ilvl="7" w:tplc="04090003" w:tentative="1">
+      <w:start w:val="1"/>
+      <w:numFmt w:val="bullet"/>
+      <w:lvlText w:val="o"/>
+      <w:lvlJc w:val="left"/>
+      <w:pPr>
+        <w:ind w:left="5760" w:hanging="360"/>
+      </w:pPr>
+      <w:rPr>
+        <w:rFonts w:ascii="Courier New" w:hAnsi="Courier New" w:cs="Courier New" w:hint="default"/>
+      </w:rPr>
+    </w:lvl>
+    <w:lvl w:ilvl="8" w:tplc="04090005" w:tentative="1">
+      <w:start w:val="1"/>
+      <w:numFmt w:val="bullet"/>
+      <w:lvlText w:val=""/>
+      <w:lvlJc w:val="left"/>
+      <w:pPr>
+        <w:ind w:left="6480" w:hanging="360"/>
+      </w:pPr>
+      <w:rPr>
+        <w:rFonts w:ascii="Wingdings" w:hAnsi="Wingdings" w:hint="default"/>
+      </w:rPr>
+    </w:lvl>
+  </w:abstractNum>
+  <w:abstractNum w:abstractNumId="2" w15:restartNumberingAfterBreak="0">
+    <w:nsid w:val="41261F8E"/>
+    <w:multiLevelType w:val="hybridMultilevel"/>
+    <w:tmpl w:val="D61C7E0A"/>
+    <w:lvl w:ilvl="0" w:tplc="02364E00">
+      <w:start w:val="5"/>
+      <w:numFmt w:val="bullet"/>
+      <w:lvlText w:val="-"/>
+      <w:lvlJc w:val="left"/>
+      <w:pPr>
+        <w:ind w:left="720" w:hanging="360"/>
+      </w:pPr>
+      <w:rPr>
+        <w:rFonts w:ascii="Times New Roman" w:eastAsia="Arial" w:hAnsi="Times New Roman" w:cs="Times New Roman" w:hint="default"/>
+      </w:rPr>
+    </w:lvl>
+    <w:lvl w:ilvl="1" w:tplc="04090003" w:tentative="1">
+      <w:start w:val="1"/>
+      <w:numFmt w:val="bullet"/>
+      <w:lvlText w:val="o"/>
+      <w:lvlJc w:val="left"/>
+      <w:pPr>
+        <w:ind w:left="1440" w:hanging="360"/>
+      </w:pPr>
+      <w:rPr>
+        <w:rFonts w:ascii="Courier New" w:hAnsi="Courier New" w:cs="Courier New" w:hint="default"/>
+      </w:rPr>
+    </w:lvl>
+    <w:lvl w:ilvl="2" w:tplc="04090005" w:tentative="1">
+      <w:start w:val="1"/>
+      <w:numFmt w:val="bullet"/>
+      <w:lvlText w:val=""/>
+      <w:lvlJc w:val="left"/>
+      <w:pPr>
+        <w:ind w:left="2160" w:hanging="360"/>
+      </w:pPr>
+      <w:rPr>
+        <w:rFonts w:ascii="Wingdings" w:hAnsi="Wingdings" w:hint="default"/>
+      </w:rPr>
+    </w:lvl>
+    <w:lvl w:ilvl="3" w:tplc="04090001" w:tentative="1">
+      <w:start w:val="1"/>
+      <w:numFmt w:val="bullet"/>
+      <w:lvlText w:val=""/>
+      <w:lvlJc w:val="left"/>
+      <w:pPr>
+        <w:ind w:left="2880" w:hanging="360"/>
+      </w:pPr>
+      <w:rPr>
+        <w:rFonts w:ascii="Symbol" w:hAnsi="Symbol" w:hint="default"/>
+      </w:rPr>
+    </w:lvl>
+    <w:lvl w:ilvl="4" w:tplc="04090003" w:tentative="1">
+      <w:start w:val="1"/>
+      <w:numFmt w:val="bullet"/>
+      <w:lvlText w:val="o"/>
+      <w:lvlJc w:val="left"/>
+      <w:pPr>
+        <w:ind w:left="3600" w:hanging="360"/>
+      </w:pPr>
+      <w:rPr>
+        <w:rFonts w:ascii="Courier New" w:hAnsi="Courier New" w:cs="Courier New" w:hint="default"/>
+      </w:rPr>
+    </w:lvl>
+    <w:lvl w:ilvl="5" w:tplc="04090005" w:tentative="1">
+      <w:start w:val="1"/>
+      <w:numFmt w:val="bullet"/>
+      <w:lvlText w:val=""/>
+      <w:lvlJc w:val="left"/>
+      <w:pPr>
+        <w:ind w:left="4320" w:hanging="360"/>
+      </w:pPr>
+      <w:rPr>
+        <w:rFonts w:ascii="Wingdings" w:hAnsi="Wingdings" w:hint="default"/>
+      </w:rPr>
+    </w:lvl>
+    <w:lvl w:ilvl="6" w:tplc="04090001" w:tentative="1">
+      <w:start w:val="1"/>
+      <w:numFmt w:val="bullet"/>
+      <w:lvlText w:val=""/>
+      <w:lvlJc w:val="left"/>
+      <w:pPr>
+        <w:ind w:left="5040" w:hanging="360"/>
+      </w:pPr>
+      <w:rPr>
+        <w:rFonts w:ascii="Symbol" w:hAnsi="Symbol" w:hint="default"/>
+      </w:rPr>
+    </w:lvl>
+    <w:lvl w:ilvl="7" w:tplc="04090003" w:tentative="1">
+      <w:start w:val="1"/>
+      <w:numFmt w:val="bullet"/>
+      <w:lvlText w:val="o"/>
+      <w:lvlJc w:val="left"/>
+      <w:pPr>
+        <w:ind w:left="5760" w:hanging="360"/>
+      </w:pPr>
+      <w:rPr>
+        <w:rFonts w:ascii="Courier New" w:hAnsi="Courier New" w:cs="Courier New" w:hint="default"/>
+      </w:rPr>
+    </w:lvl>
+    <w:lvl w:ilvl="8" w:tplc="04090005" w:tentative="1">
+      <w:start w:val="1"/>
+      <w:numFmt w:val="bullet"/>
+      <w:lvlText w:val=""/>
+      <w:lvlJc w:val="left"/>
+      <w:pPr>
+        <w:ind w:left="6480" w:hanging="360"/>
+      </w:pPr>
+      <w:rPr>
+        <w:rFonts w:ascii="Wingdings" w:hAnsi="Wingdings" w:hint="default"/>
+      </w:rPr>
+    </w:lvl>
+  </w:abstractNum>
+  <w:abstractNum w:abstractNumId="3" w15:restartNumberingAfterBreak="0">
+    <w:nsid w:val="5D3D31C5"/>
+    <w:multiLevelType w:val="hybridMultilevel"/>
+    <w:tmpl w:val="2D604BEE"/>
+    <w:lvl w:ilvl="0" w:tplc="8AD8E802">
+      <w:start w:val="5"/>
+      <w:numFmt w:val="bullet"/>
+      <w:lvlText w:val="-"/>
+      <w:lvlJc w:val="left"/>
+      <w:pPr>
+        <w:ind w:left="720" w:hanging="360"/>
+      </w:pPr>
+      <w:rPr>
+        <w:rFonts w:ascii="Times New Roman" w:eastAsia="Arial" w:hAnsi="Times New Roman" w:cs="Times New Roman" w:hint="default"/>
+      </w:rPr>
+    </w:lvl>
+    <w:lvl w:ilvl="1" w:tplc="04090003" w:tentative="1">
+      <w:start w:val="1"/>
+      <w:numFmt w:val="bullet"/>
+      <w:lvlText w:val="o"/>
+      <w:lvlJc w:val="left"/>
+      <w:pPr>
+        <w:ind w:left="1440" w:hanging="360"/>
+      </w:pPr>
+      <w:rPr>
+        <w:rFonts w:ascii="Courier New" w:hAnsi="Courier New" w:cs="Courier New" w:hint="default"/>
+      </w:rPr>
+    </w:lvl>
+    <w:lvl w:ilvl="2" w:tplc="04090005" w:tentative="1">
+      <w:start w:val="1"/>
+      <w:numFmt w:val="bullet"/>
+      <w:lvlText w:val=""/>
+      <w:lvlJc w:val="left"/>
+      <w:pPr>
+        <w:ind w:left="2160" w:hanging="360"/>
+      </w:pPr>
+      <w:rPr>
+        <w:rFonts w:ascii="Wingdings" w:hAnsi="Wingdings" w:hint="default"/>
+      </w:rPr>
+    </w:lvl>
+    <w:lvl w:ilvl="3" w:tplc="04090001" w:tentative="1">
+      <w:start w:val="1"/>
+      <w:numFmt w:val="bullet"/>
+      <w:lvlText w:val=""/>
+      <w:lvlJc w:val="left"/>
+      <w:pPr>
+        <w:ind w:left="2880" w:hanging="360"/>
+      </w:pPr>
+      <w:rPr>
+        <w:rFonts w:ascii="Symbol" w:hAnsi="Symbol" w:hint="default"/>
+      </w:rPr>
+    </w:lvl>
+    <w:lvl w:ilvl="4" w:tplc="04090003" w:tentative="1">
+      <w:start w:val="1"/>
+      <w:numFmt w:val="bullet"/>
+      <w:lvlText w:val="o"/>
+      <w:lvlJc w:val="left"/>
+      <w:pPr>
+        <w:ind w:left="3600" w:hanging="360"/>
+      </w:pPr>
+      <w:rPr>
+        <w:rFonts w:ascii="Courier New" w:hAnsi="Courier New" w:cs="Courier New" w:hint="default"/>
+      </w:rPr>
+    </w:lvl>
+    <w:lvl w:ilvl="5" w:tplc="04090005" w:tentative="1">
+      <w:start w:val="1"/>
+      <w:numFmt w:val="bullet"/>
+      <w:lvlText w:val=""/>
+      <w:lvlJc w:val="left"/>
+      <w:pPr>
+        <w:ind w:left="4320" w:hanging="360"/>
+      </w:pPr>
+      <w:rPr>
+        <w:rFonts w:ascii="Wingdings" w:hAnsi="Wingdings" w:hint="default"/>
+      </w:rPr>
+    </w:lvl>
+    <w:lvl w:ilvl="6" w:tplc="04090001" w:tentative="1">
+      <w:start w:val="1"/>
+      <w:numFmt w:val="bullet"/>
+      <w:lvlText w:val=""/>
+      <w:lvlJc w:val="left"/>
+      <w:pPr>
+        <w:ind w:left="5040" w:hanging="360"/>
+      </w:pPr>
+      <w:rPr>
+        <w:rFonts w:ascii="Symbol" w:hAnsi="Symbol" w:hint="default"/>
+      </w:rPr>
+    </w:lvl>
+    <w:lvl w:ilvl="7" w:tplc="04090003" w:tentative="1">
+      <w:start w:val="1"/>
+      <w:numFmt w:val="bullet"/>
+      <w:lvlText w:val="o"/>
+      <w:lvlJc w:val="left"/>
+      <w:pPr>
+        <w:ind w:left="5760" w:hanging="360"/>
+      </w:pPr>
+      <w:rPr>
+        <w:rFonts w:ascii="Courier New" w:hAnsi="Courier New" w:cs="Courier New" w:hint="default"/>
+      </w:rPr>
+    </w:lvl>
+    <w:lvl w:ilvl="8" w:tplc="04090005" w:tentative="1">
+      <w:start w:val="1"/>
+      <w:numFmt w:val="bullet"/>
+      <w:lvlText w:val=""/>
+      <w:lvlJc w:val="left"/>
+      <w:pPr>
+        <w:ind w:left="6480" w:hanging="360"/>
+      </w:pPr>
+      <w:rPr>
+        <w:rFonts w:ascii="Wingdings" w:hAnsi="Wingdings" w:hint="default"/>
+      </w:rPr>
+    </w:lvl>
+  </w:abstractNum>
+  <w:abstractNum w:abstractNumId="4" w15:restartNumberingAfterBreak="0">
+    <w:nsid w:val="6EB60172"/>
+    <w:multiLevelType w:val="hybridMultilevel"/>
+    <w:tmpl w:val="A54A7AA0"/>
+    <w:lvl w:ilvl="0" w:tplc="3E743892">
+      <w:numFmt w:val="bullet"/>
+      <w:lvlText w:val="-"/>
+      <w:lvlJc w:val="left"/>
+      <w:pPr>
+        <w:ind w:left="720" w:hanging="360"/>
+      </w:pPr>
+      <w:rPr>
+        <w:rFonts w:ascii="Times New Roman" w:eastAsia="Arial" w:hAnsi="Times New Roman" w:cs="Times New Roman" w:hint="default"/>
+      </w:rPr>
+    </w:lvl>
+    <w:lvl w:ilvl="1" w:tplc="04090003" w:tentative="1">
+      <w:start w:val="1"/>
+      <w:numFmt w:val="bullet"/>
+      <w:lvlText w:val="o"/>
+      <w:lvlJc w:val="left"/>
+      <w:pPr>
+        <w:ind w:left="1440" w:hanging="360"/>
+      </w:pPr>
+      <w:rPr>
+        <w:rFonts w:ascii="Courier New" w:hAnsi="Courier New" w:cs="Courier New" w:hint="default"/>
+      </w:rPr>
+    </w:lvl>
+    <w:lvl w:ilvl="2" w:tplc="04090005" w:tentative="1">
+      <w:start w:val="1"/>
+      <w:numFmt w:val="bullet"/>
+      <w:lvlText w:val=""/>
+      <w:lvlJc w:val="left"/>
+      <w:pPr>
+        <w:ind w:left="2160" w:hanging="360"/>
+      </w:pPr>
+      <w:rPr>
+        <w:rFonts w:ascii="Wingdings" w:hAnsi="Wingdings" w:hint="default"/>
+      </w:rPr>
+    </w:lvl>
+    <w:lvl w:ilvl="3" w:tplc="04090001" w:tentative="1">
+      <w:start w:val="1"/>
+      <w:numFmt w:val="bullet"/>
+      <w:lvlText w:val=""/>
+      <w:lvlJc w:val="left"/>
+      <w:pPr>
+        <w:ind w:left="2880" w:hanging="360"/>
+      </w:pPr>
+      <w:rPr>
+        <w:rFonts w:ascii="Symbol" w:hAnsi="Symbol" w:hint="default"/>
+      </w:rPr>
+    </w:lvl>
+    <w:lvl w:ilvl="4" w:tplc="04090003" w:tentative="1">
+      <w:start w:val="1"/>
+      <w:numFmt w:val="bullet"/>
+      <w:lvlText w:val="o"/>
+      <w:lvlJc w:val="left"/>
+      <w:pPr>
+        <w:ind w:left="3600" w:hanging="360"/>
+      </w:pPr>
+      <w:rPr>
+        <w:rFonts w:ascii="Courier New" w:hAnsi="Courier New" w:cs="Courier New" w:hint="default"/>
+      </w:rPr>
+    </w:lvl>
+    <w:lvl w:ilvl="5" w:tplc="04090005" w:tentative="1">
+      <w:start w:val="1"/>
+      <w:numFmt w:val="bullet"/>
+      <w:lvlText w:val=""/>
+      <w:lvlJc w:val="left"/>
+      <w:pPr>
+        <w:ind w:left="4320" w:hanging="360"/>
+      </w:pPr>
+      <w:rPr>
+        <w:rFonts w:ascii="Wingdings" w:hAnsi="Wingdings" w:hint="default"/>
+      </w:rPr>
+    </w:lvl>
+    <w:lvl w:ilvl="6" w:tplc="04090001" w:tentative="1">
+      <w:start w:val="1"/>
+      <w:numFmt w:val="bullet"/>
+      <w:lvlText w:val=""/>
+      <w:lvlJc w:val="left"/>
+      <w:pPr>
+        <w:ind w:left="5040" w:hanging="360"/>
+      </w:pPr>
+      <w:rPr>
+        <w:rFonts w:ascii="Symbol" w:hAnsi="Symbol" w:hint="default"/>
+      </w:rPr>
+    </w:lvl>
+    <w:lvl w:ilvl="7" w:tplc="04090003" w:tentative="1">
+      <w:start w:val="1"/>
+      <w:numFmt w:val="bullet"/>
+      <w:lvlText w:val="o"/>
+      <w:lvlJc w:val="left"/>
+      <w:pPr>
+        <w:ind w:left="5760" w:hanging="360"/>
+      </w:pPr>
+      <w:rPr>
+        <w:rFonts w:ascii="Courier New" w:hAnsi="Courier New" w:cs="Courier New" w:hint="default"/>
+      </w:rPr>
+    </w:lvl>
+    <w:lvl w:ilvl="8" w:tplc="04090005" w:tentative="1">
+      <w:start w:val="1"/>
+      <w:numFmt w:val="bullet"/>
+      <w:lvlText w:val=""/>
+      <w:lvlJc w:val="left"/>
+      <w:pPr>
+        <w:ind w:left="6480" w:hanging="360"/>
+      </w:pPr>
+      <w:rPr>
+        <w:rFonts w:ascii="Wingdings" w:hAnsi="Wingdings" w:hint="default"/>
+      </w:rPr>
+    </w:lvl>
+  </w:abstractNum>
+  <w:num w:numId="1" w16cid:durableId="1782842008">
     <w:abstractNumId w:val="0"/>
+  </w:num>
+  <w:num w:numId="2" w16cid:durableId="43062888">
+    <w:abstractNumId w:val="3"/>
+  </w:num>
+  <w:num w:numId="3" w16cid:durableId="1101225362">
+    <w:abstractNumId w:val="2"/>
+  </w:num>
+  <w:num w:numId="4" w16cid:durableId="1131248859">
+    <w:abstractNumId w:val="4"/>
+  </w:num>
+  <w:num w:numId="5" w16cid:durableId="2045906108">
+    <w:abstractNumId w:val="1"/>
   </w:num>
 </w:numbering>
 </file>
@@ -1324,6 +3525,17 @@
     <w:semiHidden/>
     <w:unhideWhenUsed/>
   </w:style>
+  <w:style w:type="paragraph" w:styleId="ListParagraph">
+    <w:name w:val="List Paragraph"/>
+    <w:basedOn w:val="Normal"/>
+    <w:uiPriority w:val="34"/>
+    <w:qFormat/>
+    <w:rsid w:val="00C35412"/>
+    <w:pPr>
+      <w:ind w:left="720"/>
+      <w:contextualSpacing/>
+    </w:pPr>
+  </w:style>
 </w:styles>
 </file>
 

</xml_diff>